<commit_message>
adaptation et correction de l'algo de fabrication de fichier devis
</commit_message>
<xml_diff>
--- a/WebApplication4/Content/Devis_All_NS_Reneco_2018_6.docx
+++ b/WebApplication4/Content/Devis_All_NS_Reneco_2018_6.docx
@@ -1735,7 +1735,7 @@
               <w:rPr>
                 <w:lang w:val="fr-FR"/>
               </w:rPr>
-              <w:t>Devis</w:t>
+              <w:t>Balance_RFID</w:t>
             </w:r>
           </w:p>
         </w:tc>
@@ -1754,7 +1754,7 @@
               </w:numPr>
             </w:pPr>
             <w:r>
-              <w:t>test3</w:t>
+              <w:t>Recherche de matériel intégré pour la balance connectée</w:t>
             </w:r>
           </w:p>
           <w:p>
@@ -1765,7 +1765,7 @@
               </w:numPr>
             </w:pPr>
             <w:r>
-              <w:t>test1</w:t>
+              <w:t>Montage et tests du nouveau matériel</w:t>
             </w:r>
           </w:p>
           <w:p>
@@ -1776,7 +1776,18 @@
               </w:numPr>
             </w:pPr>
             <w:r>
-              <w:t>test2</w:t>
+              <w:t>Analyse des protocoles potentiellement automatisables et classification par utilisation de capteurs.</w:t>
+            </w:r>
+          </w:p>
+          <w:p>
+            <w:pPr>
+              <w:numPr>
+                <w:ilvl w:val="0"/>
+                <w:numId w:val="45"/>
+              </w:numPr>
+            </w:pPr>
+            <w:r>
+              <w:t>Recherche d'une solution optimisée de communication entre le RaspberryPi et un PC de saisie pour récupérer le fichier de pesée.</w:t>
             </w:r>
           </w:p>
         </w:tc>
@@ -1793,7 +1804,493 @@
               <w:rPr>
                 <w:lang w:val="fr-FR"/>
               </w:rPr>
-              <w:t>5460,00€</w:t>
+              <w:t>5280,00€</w:t>
+            </w:r>
+          </w:p>
+        </w:tc>
+      </w:tr>
+      <w:tr>
+        <w:tc>
+          <w:tcPr>
+            <w:tcW w:w="2310" w:type="dxa"/>
+          </w:tcPr>
+          <w:p>
+            <w:pPr/>
+          </w:p>
+          <w:p>
+            <w:pPr/>
+            <w:r>
+              <w:rPr>
+                <w:lang w:val="fr-FR"/>
+              </w:rPr>
+              <w:t>eCollection</w:t>
+            </w:r>
+          </w:p>
+        </w:tc>
+        <w:tc>
+          <w:tcPr>
+            <w:tcW w:w="2310" w:type="dxa"/>
+          </w:tcPr>
+          <w:p>
+            <w:pPr/>
+          </w:p>
+          <w:p>
+            <w:pPr>
+              <w:numPr>
+                <w:ilvl w:val="0"/>
+                <w:numId w:val="46"/>
+              </w:numPr>
+            </w:pPr>
+            <w:r>
+              <w:t>Amélioration de l'ergonomie des écrans de visualisation des données d'échantillon</w:t>
+            </w:r>
+          </w:p>
+        </w:tc>
+        <w:tc>
+          <w:tcPr>
+            <w:tcW w:w="2310" w:type="dxa"/>
+          </w:tcPr>
+          <w:p>
+            <w:pPr/>
+          </w:p>
+          <w:p>
+            <w:pPr/>
+            <w:r>
+              <w:rPr>
+                <w:lang w:val="fr-FR"/>
+              </w:rPr>
+              <w:t>4955,00€</w:t>
+            </w:r>
+          </w:p>
+        </w:tc>
+      </w:tr>
+      <w:tr>
+        <w:tc>
+          <w:tcPr>
+            <w:tcW w:w="2310" w:type="dxa"/>
+          </w:tcPr>
+          <w:p>
+            <w:pPr/>
+          </w:p>
+          <w:p>
+            <w:pPr/>
+            <w:r>
+              <w:rPr>
+                <w:lang w:val="fr-FR"/>
+              </w:rPr>
+              <w:t>ecoRelevé-data</w:t>
+            </w:r>
+          </w:p>
+        </w:tc>
+        <w:tc>
+          <w:tcPr>
+            <w:tcW w:w="2310" w:type="dxa"/>
+          </w:tcPr>
+          <w:p>
+            <w:pPr/>
+          </w:p>
+          <w:p>
+            <w:pPr>
+              <w:numPr>
+                <w:ilvl w:val="0"/>
+                <w:numId w:val="47"/>
+              </w:numPr>
+            </w:pPr>
+            <w:r>
+              <w:t>Analyse de l'ergonomie de la gestion des protocoles dans la page station</w:t>
+            </w:r>
+          </w:p>
+          <w:p>
+            <w:pPr>
+              <w:numPr>
+                <w:ilvl w:val="0"/>
+                <w:numId w:val="47"/>
+              </w:numPr>
+            </w:pPr>
+            <w:r>
+              <w:t>Création d'une maquette pour le pré-filtrage des positions dans la page individu</w:t>
+            </w:r>
+          </w:p>
+          <w:p>
+            <w:pPr>
+              <w:numPr>
+                <w:ilvl w:val="0"/>
+                <w:numId w:val="47"/>
+              </w:numPr>
+            </w:pPr>
+            <w:r>
+              <w:t>Etude des types de licences AGGrid : compatibilité opensource, accès à l’ensemble des fonctionnalités</w:t>
+            </w:r>
+          </w:p>
+          <w:p>
+            <w:pPr>
+              <w:numPr>
+                <w:ilvl w:val="0"/>
+                <w:numId w:val="47"/>
+              </w:numPr>
+            </w:pPr>
+            <w:r>
+              <w:t>Intégration de la nouvelle maquette cameraTrap</w:t>
+            </w:r>
+          </w:p>
+          <w:p>
+            <w:pPr>
+              <w:numPr>
+                <w:ilvl w:val="0"/>
+                <w:numId w:val="47"/>
+              </w:numPr>
+            </w:pPr>
+            <w:r>
+              <w:t>Création de la route Observation</w:t>
+            </w:r>
+          </w:p>
+          <w:p>
+            <w:pPr>
+              <w:numPr>
+                <w:ilvl w:val="0"/>
+                <w:numId w:val="47"/>
+              </w:numPr>
+            </w:pPr>
+            <w:r>
+              <w:t>Vérification de la cohérence des données pour les propriétés dynamiques de type statebox</w:t>
+            </w:r>
+          </w:p>
+        </w:tc>
+        <w:tc>
+          <w:tcPr>
+            <w:tcW w:w="2310" w:type="dxa"/>
+          </w:tcPr>
+          <w:p>
+            <w:pPr/>
+          </w:p>
+          <w:p>
+            <w:pPr/>
+            <w:r>
+              <w:rPr>
+                <w:lang w:val="fr-FR"/>
+              </w:rPr>
+              <w:t>8755,00€</w:t>
+            </w:r>
+          </w:p>
+        </w:tc>
+      </w:tr>
+      <w:tr>
+        <w:tc>
+          <w:tcPr>
+            <w:tcW w:w="2310" w:type="dxa"/>
+          </w:tcPr>
+          <w:p>
+            <w:pPr/>
+          </w:p>
+          <w:p>
+            <w:pPr/>
+            <w:r>
+              <w:rPr>
+                <w:lang w:val="fr-FR"/>
+              </w:rPr>
+              <w:t>FormBuilder</w:t>
+            </w:r>
+          </w:p>
+        </w:tc>
+        <w:tc>
+          <w:tcPr>
+            <w:tcW w:w="2310" w:type="dxa"/>
+          </w:tcPr>
+          <w:p>
+            <w:pPr/>
+          </w:p>
+        </w:tc>
+        <w:tc>
+          <w:tcPr>
+            <w:tcW w:w="2310" w:type="dxa"/>
+          </w:tcPr>
+          <w:p>
+            <w:pPr/>
+          </w:p>
+        </w:tc>
+      </w:tr>
+      <w:tr>
+        <w:tc>
+          <w:tcPr>
+            <w:tcW w:w="2310" w:type="dxa"/>
+          </w:tcPr>
+          <w:p>
+            <w:pPr/>
+          </w:p>
+          <w:p>
+            <w:pPr/>
+            <w:r>
+              <w:rPr>
+                <w:lang w:val="fr-FR"/>
+              </w:rPr>
+              <w:t>Positions</w:t>
+            </w:r>
+          </w:p>
+        </w:tc>
+        <w:tc>
+          <w:tcPr>
+            <w:tcW w:w="2310" w:type="dxa"/>
+          </w:tcPr>
+          <w:p>
+            <w:pPr/>
+          </w:p>
+          <w:p>
+            <w:pPr>
+              <w:numPr>
+                <w:ilvl w:val="0"/>
+                <w:numId w:val="48"/>
+              </w:numPr>
+            </w:pPr>
+            <w:r>
+              <w:t>Intégration de la gestion des événements à l'application Position (proposition de maquettes)</w:t>
+            </w:r>
+          </w:p>
+          <w:p>
+            <w:pPr>
+              <w:numPr>
+                <w:ilvl w:val="0"/>
+                <w:numId w:val="48"/>
+              </w:numPr>
+            </w:pPr>
+            <w:r>
+              <w:t>Intégration de la page d'accueil</w:t>
+            </w:r>
+          </w:p>
+          <w:p>
+            <w:pPr>
+              <w:numPr>
+                <w:ilvl w:val="0"/>
+                <w:numId w:val="48"/>
+              </w:numPr>
+            </w:pPr>
+            <w:r>
+              <w:t>modification de la vue de consultation pour la prise en compte de propriétés dynamiques d'évènements</w:t>
+            </w:r>
+          </w:p>
+          <w:p>
+            <w:pPr>
+              <w:numPr>
+                <w:ilvl w:val="0"/>
+                <w:numId w:val="48"/>
+              </w:numPr>
+            </w:pPr>
+            <w:r>
+              <w:t>Recette de l'application pour la gestion des évènements</w:t>
+            </w:r>
+          </w:p>
+        </w:tc>
+        <w:tc>
+          <w:tcPr>
+            <w:tcW w:w="2310" w:type="dxa"/>
+          </w:tcPr>
+          <w:p>
+            <w:pPr/>
+          </w:p>
+          <w:p>
+            <w:pPr/>
+            <w:r>
+              <w:rPr>
+                <w:lang w:val="fr-FR"/>
+              </w:rPr>
+              <w:t>4630,00€</w:t>
+            </w:r>
+          </w:p>
+        </w:tc>
+      </w:tr>
+      <w:tr>
+        <w:tc>
+          <w:tcPr>
+            <w:tcW w:w="2310" w:type="dxa"/>
+          </w:tcPr>
+          <w:p>
+            <w:pPr/>
+          </w:p>
+          <w:p>
+            <w:pPr/>
+            <w:r>
+              <w:rPr>
+                <w:lang w:val="fr-FR"/>
+              </w:rPr>
+              <w:t>Reneco Apps</w:t>
+            </w:r>
+          </w:p>
+        </w:tc>
+        <w:tc>
+          <w:tcPr>
+            <w:tcW w:w="2310" w:type="dxa"/>
+          </w:tcPr>
+          <w:p>
+            <w:pPr/>
+          </w:p>
+          <w:p>
+            <w:pPr>
+              <w:numPr>
+                <w:ilvl w:val="0"/>
+                <w:numId w:val="49"/>
+              </w:numPr>
+            </w:pPr>
+            <w:r>
+              <w:t>POC Intégration de Redis (technologie d'optimisation d'accès aux données) pour la gestion des données en cache pour le thésaurus</w:t>
+            </w:r>
+          </w:p>
+          <w:p>
+            <w:pPr>
+              <w:numPr>
+                <w:ilvl w:val="0"/>
+                <w:numId w:val="49"/>
+              </w:numPr>
+            </w:pPr>
+            <w:r>
+              <w:t>Vérification des configurations SQL</w:t>
+            </w:r>
+          </w:p>
+          <w:p>
+            <w:pPr>
+              <w:numPr>
+                <w:ilvl w:val="0"/>
+                <w:numId w:val="49"/>
+              </w:numPr>
+            </w:pPr>
+            <w:r>
+              <w:t>Optimisation de l'affichage des applications disponibles pour un site</w:t>
+            </w:r>
+          </w:p>
+          <w:p>
+            <w:pPr>
+              <w:numPr>
+                <w:ilvl w:val="0"/>
+                <w:numId w:val="49"/>
+              </w:numPr>
+            </w:pPr>
+            <w:r>
+              <w:t>Gestion du backlog et planification</w:t>
+            </w:r>
+          </w:p>
+        </w:tc>
+        <w:tc>
+          <w:tcPr>
+            <w:tcW w:w="2310" w:type="dxa"/>
+          </w:tcPr>
+          <w:p>
+            <w:pPr/>
+          </w:p>
+          <w:p>
+            <w:pPr/>
+            <w:r>
+              <w:rPr>
+                <w:lang w:val="fr-FR"/>
+              </w:rPr>
+              <w:t>3670,00€</w:t>
+            </w:r>
+          </w:p>
+        </w:tc>
+      </w:tr>
+      <w:tr>
+        <w:tc>
+          <w:tcPr>
+            <w:tcW w:w="2310" w:type="dxa"/>
+          </w:tcPr>
+          <w:p>
+            <w:pPr/>
+          </w:p>
+          <w:p>
+            <w:pPr/>
+            <w:r>
+              <w:rPr>
+                <w:lang w:val="fr-FR"/>
+              </w:rPr>
+              <w:t>TRACK</w:t>
+            </w:r>
+          </w:p>
+        </w:tc>
+        <w:tc>
+          <w:tcPr>
+            <w:tcW w:w="2310" w:type="dxa"/>
+          </w:tcPr>
+          <w:p>
+            <w:pPr/>
+          </w:p>
+          <w:p>
+            <w:pPr>
+              <w:numPr>
+                <w:ilvl w:val="0"/>
+                <w:numId w:val="50"/>
+              </w:numPr>
+            </w:pPr>
+            <w:r>
+              <w:t>Vérification de la cohérence entre les icones icomoon et track</w:t>
+            </w:r>
+          </w:p>
+          <w:p>
+            <w:pPr>
+              <w:numPr>
+                <w:ilvl w:val="0"/>
+                <w:numId w:val="50"/>
+              </w:numPr>
+            </w:pPr>
+            <w:r>
+              <w:t>Modification de l'affichage de l'age pour les oeufs morts</w:t>
+            </w:r>
+          </w:p>
+          <w:p>
+            <w:pPr>
+              <w:numPr>
+                <w:ilvl w:val="0"/>
+                <w:numId w:val="50"/>
+              </w:numPr>
+            </w:pPr>
+            <w:r>
+              <w:t>Création d'un bouton pour la création d'une saisie, directement à partir de la page fiche individu. La page de saisie a le champ bagueId Id pré-rempli.</w:t>
+            </w:r>
+          </w:p>
+          <w:p>
+            <w:pPr>
+              <w:numPr>
+                <w:ilvl w:val="0"/>
+                <w:numId w:val="50"/>
+              </w:numPr>
+            </w:pPr>
+            <w:r>
+              <w:t>Problème de sauvegarde des logs</w:t>
+            </w:r>
+          </w:p>
+          <w:p>
+            <w:pPr>
+              <w:numPr>
+                <w:ilvl w:val="0"/>
+                <w:numId w:val="50"/>
+              </w:numPr>
+            </w:pPr>
+            <w:r>
+              <w:t>Création du pictogramme "On site"</w:t>
+            </w:r>
+          </w:p>
+          <w:p>
+            <w:pPr>
+              <w:numPr>
+                <w:ilvl w:val="0"/>
+                <w:numId w:val="50"/>
+              </w:numPr>
+            </w:pPr>
+            <w:r>
+              <w:t>Intégration du système de reconstruction d'un état à une date donnée pour la gestion des saisies et import, pour des protocoles avec importapressortie = 0</w:t>
+            </w:r>
+          </w:p>
+        </w:tc>
+        <w:tc>
+          <w:tcPr>
+            <w:tcW w:w="2310" w:type="dxa"/>
+          </w:tcPr>
+          <w:p>
+            <w:pPr/>
+          </w:p>
+          <w:p>
+            <w:pPr/>
+            <w:r>
+              <w:rPr>
+                <w:lang w:val="fr-FR"/>
+              </w:rPr>
+              <w:t>4130,00€</w:t>
             </w:r>
           </w:p>
         </w:tc>
@@ -1926,7 +2423,7 @@
                 <w:szCs w:val="21"/>
                 <w:lang w:eastAsia="fr-FR"/>
               </w:rPr>
-              <w:t>5460,00</w:t>
+              <w:t>31420,00</w:t>
             </w:r>
             <w:r>
               <w:rPr>
@@ -2037,7 +2534,7 @@
       <w:proofErr w:type="spellStart"/>
       <w:proofErr w:type="spellEnd"/>
       <w:r>
-        <w:t>4550</w:t>
+        <w:t>4760</w:t>
       </w:r>
       <w:r>
         <w:t>€</w:t>
@@ -2058,7 +2555,7 @@
       <w:proofErr w:type="spellStart"/>
       <w:proofErr w:type="spellEnd"/>
       <w:r>
-        <w:t>11600</w:t>
+        <w:t>12200</w:t>
       </w:r>
       <w:r>
         <w:t>€</w:t>
@@ -2080,7 +2577,7 @@
       <w:proofErr w:type="spellStart"/>
       <w:proofErr w:type="spellEnd"/>
       <w:r>
-        <w:t>16150</w:t>
+        <w:t>16960</w:t>
       </w:r>
       <w:r>
         <w:t>€</w:t>
@@ -2147,7 +2644,7 @@
       <w:proofErr w:type="spellStart"/>
       <w:proofErr w:type="spellEnd"/>
       <w:r>
-        <w:t>30510,00</w:t>
+        <w:t>57280,00</w:t>
       </w:r>
       <w:r>
         <w:t>€</w:t>
@@ -6903,6 +7400,571 @@
       </w:rPr>
     </w:lvl>
   </w:abstractNum>
+  <w:abstractNum w:abstractNumId="37">
+    <w:nsid w:val="46932C0C"/>
+    <w:multiLevelType w:val="hybridMultilevel"/>
+    <w:tmpl w:val="E7CC04EC"/>
+    <w:lvl w:ilvl="0" w:tplc="04090001">
+      <w:start w:val="1"/>
+      <w:numFmt w:val="bullet"/>
+      <w:lvlText w:val=""/>
+      <w:lvlJc w:val="left"/>
+      <w:pPr>
+        <w:ind w:left="360" w:hanging="360"/>
+      </w:pPr>
+      <w:rPr>
+        <w:rFonts w:ascii="Symbol" w:hAnsi="Symbol" w:hint="default"/>
+      </w:rPr>
+    </w:lvl>
+    <w:lvl w:ilvl="1" w:tplc="04090003" w:tentative="1">
+      <w:start w:val="1"/>
+      <w:numFmt w:val="bullet"/>
+      <w:lvlText w:val="o"/>
+      <w:lvlJc w:val="left"/>
+      <w:pPr>
+        <w:ind w:left="720" w:hanging="360"/>
+      </w:pPr>
+      <w:rPr>
+        <w:rFonts w:ascii="Courier New" w:hAnsi="Courier New" w:cs="Courier New" w:hint="default"/>
+      </w:rPr>
+    </w:lvl>
+    <w:lvl w:ilvl="2" w:tplc="04090005" w:tentative="1">
+      <w:start w:val="1"/>
+      <w:numFmt w:val="bullet"/>
+      <w:lvlText w:val=""/>
+      <w:lvlJc w:val="left"/>
+      <w:pPr>
+        <w:ind w:left="1080" w:hanging="360"/>
+      </w:pPr>
+      <w:rPr>
+        <w:rFonts w:ascii="Wingdings" w:hAnsi="Wingdings" w:hint="default"/>
+      </w:rPr>
+    </w:lvl>
+    <w:lvl w:ilvl="3" w:tplc="04090001" w:tentative="1">
+      <w:start w:val="1"/>
+      <w:numFmt w:val="bullet"/>
+      <w:lvlText w:val=""/>
+      <w:lvlJc w:val="left"/>
+      <w:pPr>
+        <w:ind w:left="1440" w:hanging="360"/>
+      </w:pPr>
+      <w:rPr>
+        <w:rFonts w:ascii="Symbol" w:hAnsi="Symbol" w:hint="default"/>
+      </w:rPr>
+    </w:lvl>
+    <w:lvl w:ilvl="4" w:tplc="04090003" w:tentative="1">
+      <w:start w:val="1"/>
+      <w:numFmt w:val="bullet"/>
+      <w:lvlText w:val="o"/>
+      <w:lvlJc w:val="left"/>
+      <w:pPr>
+        <w:ind w:left="1800" w:hanging="360"/>
+      </w:pPr>
+      <w:rPr>
+        <w:rFonts w:ascii="Courier New" w:hAnsi="Courier New" w:cs="Courier New" w:hint="default"/>
+      </w:rPr>
+    </w:lvl>
+    <w:lvl w:ilvl="5" w:tplc="04090005" w:tentative="1">
+      <w:start w:val="1"/>
+      <w:numFmt w:val="bullet"/>
+      <w:lvlText w:val=""/>
+      <w:lvlJc w:val="left"/>
+      <w:pPr>
+        <w:ind w:left="2160" w:hanging="360"/>
+      </w:pPr>
+      <w:rPr>
+        <w:rFonts w:ascii="Wingdings" w:hAnsi="Wingdings" w:hint="default"/>
+      </w:rPr>
+    </w:lvl>
+    <w:lvl w:ilvl="6" w:tplc="04090001" w:tentative="1">
+      <w:start w:val="1"/>
+      <w:numFmt w:val="bullet"/>
+      <w:lvlText w:val=""/>
+      <w:lvlJc w:val="left"/>
+      <w:pPr>
+        <w:ind w:left="2520" w:hanging="360"/>
+      </w:pPr>
+      <w:rPr>
+        <w:rFonts w:ascii="Symbol" w:hAnsi="Symbol" w:hint="default"/>
+      </w:rPr>
+    </w:lvl>
+    <w:lvl w:ilvl="7" w:tplc="04090003" w:tentative="1">
+      <w:start w:val="1"/>
+      <w:numFmt w:val="bullet"/>
+      <w:lvlText w:val="o"/>
+      <w:lvlJc w:val="left"/>
+      <w:pPr>
+        <w:ind w:left="2880" w:hanging="360"/>
+      </w:pPr>
+      <w:rPr>
+        <w:rFonts w:ascii="Courier New" w:hAnsi="Courier New" w:cs="Courier New" w:hint="default"/>
+      </w:rPr>
+    </w:lvl>
+    <w:lvl w:ilvl="8" w:tplc="04090005" w:tentative="1">
+      <w:start w:val="1"/>
+      <w:numFmt w:val="bullet"/>
+      <w:lvlText w:val=""/>
+      <w:lvlJc w:val="left"/>
+      <w:pPr>
+        <w:ind w:left="3240" w:hanging="360"/>
+      </w:pPr>
+      <w:rPr>
+        <w:rFonts w:ascii="Wingdings" w:hAnsi="Wingdings" w:hint="default"/>
+      </w:rPr>
+    </w:lvl>
+  </w:abstractNum>
+  <w:abstractNum w:abstractNumId="38">
+    <w:nsid w:val="46932C0C"/>
+    <w:multiLevelType w:val="hybridMultilevel"/>
+    <w:tmpl w:val="E7CC04EC"/>
+    <w:lvl w:ilvl="0" w:tplc="04090001">
+      <w:start w:val="1"/>
+      <w:numFmt w:val="bullet"/>
+      <w:lvlText w:val=""/>
+      <w:lvlJc w:val="left"/>
+      <w:pPr>
+        <w:ind w:left="360" w:hanging="360"/>
+      </w:pPr>
+      <w:rPr>
+        <w:rFonts w:ascii="Symbol" w:hAnsi="Symbol" w:hint="default"/>
+      </w:rPr>
+    </w:lvl>
+    <w:lvl w:ilvl="1" w:tplc="04090003" w:tentative="1">
+      <w:start w:val="1"/>
+      <w:numFmt w:val="bullet"/>
+      <w:lvlText w:val="o"/>
+      <w:lvlJc w:val="left"/>
+      <w:pPr>
+        <w:ind w:left="720" w:hanging="360"/>
+      </w:pPr>
+      <w:rPr>
+        <w:rFonts w:ascii="Courier New" w:hAnsi="Courier New" w:cs="Courier New" w:hint="default"/>
+      </w:rPr>
+    </w:lvl>
+    <w:lvl w:ilvl="2" w:tplc="04090005" w:tentative="1">
+      <w:start w:val="1"/>
+      <w:numFmt w:val="bullet"/>
+      <w:lvlText w:val=""/>
+      <w:lvlJc w:val="left"/>
+      <w:pPr>
+        <w:ind w:left="1080" w:hanging="360"/>
+      </w:pPr>
+      <w:rPr>
+        <w:rFonts w:ascii="Wingdings" w:hAnsi="Wingdings" w:hint="default"/>
+      </w:rPr>
+    </w:lvl>
+    <w:lvl w:ilvl="3" w:tplc="04090001" w:tentative="1">
+      <w:start w:val="1"/>
+      <w:numFmt w:val="bullet"/>
+      <w:lvlText w:val=""/>
+      <w:lvlJc w:val="left"/>
+      <w:pPr>
+        <w:ind w:left="1440" w:hanging="360"/>
+      </w:pPr>
+      <w:rPr>
+        <w:rFonts w:ascii="Symbol" w:hAnsi="Symbol" w:hint="default"/>
+      </w:rPr>
+    </w:lvl>
+    <w:lvl w:ilvl="4" w:tplc="04090003" w:tentative="1">
+      <w:start w:val="1"/>
+      <w:numFmt w:val="bullet"/>
+      <w:lvlText w:val="o"/>
+      <w:lvlJc w:val="left"/>
+      <w:pPr>
+        <w:ind w:left="1800" w:hanging="360"/>
+      </w:pPr>
+      <w:rPr>
+        <w:rFonts w:ascii="Courier New" w:hAnsi="Courier New" w:cs="Courier New" w:hint="default"/>
+      </w:rPr>
+    </w:lvl>
+    <w:lvl w:ilvl="5" w:tplc="04090005" w:tentative="1">
+      <w:start w:val="1"/>
+      <w:numFmt w:val="bullet"/>
+      <w:lvlText w:val=""/>
+      <w:lvlJc w:val="left"/>
+      <w:pPr>
+        <w:ind w:left="2160" w:hanging="360"/>
+      </w:pPr>
+      <w:rPr>
+        <w:rFonts w:ascii="Wingdings" w:hAnsi="Wingdings" w:hint="default"/>
+      </w:rPr>
+    </w:lvl>
+    <w:lvl w:ilvl="6" w:tplc="04090001" w:tentative="1">
+      <w:start w:val="1"/>
+      <w:numFmt w:val="bullet"/>
+      <w:lvlText w:val=""/>
+      <w:lvlJc w:val="left"/>
+      <w:pPr>
+        <w:ind w:left="2520" w:hanging="360"/>
+      </w:pPr>
+      <w:rPr>
+        <w:rFonts w:ascii="Symbol" w:hAnsi="Symbol" w:hint="default"/>
+      </w:rPr>
+    </w:lvl>
+    <w:lvl w:ilvl="7" w:tplc="04090003" w:tentative="1">
+      <w:start w:val="1"/>
+      <w:numFmt w:val="bullet"/>
+      <w:lvlText w:val="o"/>
+      <w:lvlJc w:val="left"/>
+      <w:pPr>
+        <w:ind w:left="2880" w:hanging="360"/>
+      </w:pPr>
+      <w:rPr>
+        <w:rFonts w:ascii="Courier New" w:hAnsi="Courier New" w:cs="Courier New" w:hint="default"/>
+      </w:rPr>
+    </w:lvl>
+    <w:lvl w:ilvl="8" w:tplc="04090005" w:tentative="1">
+      <w:start w:val="1"/>
+      <w:numFmt w:val="bullet"/>
+      <w:lvlText w:val=""/>
+      <w:lvlJc w:val="left"/>
+      <w:pPr>
+        <w:ind w:left="3240" w:hanging="360"/>
+      </w:pPr>
+      <w:rPr>
+        <w:rFonts w:ascii="Wingdings" w:hAnsi="Wingdings" w:hint="default"/>
+      </w:rPr>
+    </w:lvl>
+  </w:abstractNum>
+  <w:abstractNum w:abstractNumId="39">
+    <w:nsid w:val="46932C0C"/>
+    <w:multiLevelType w:val="hybridMultilevel"/>
+    <w:tmpl w:val="E7CC04EC"/>
+    <w:lvl w:ilvl="0" w:tplc="04090001">
+      <w:start w:val="1"/>
+      <w:numFmt w:val="bullet"/>
+      <w:lvlText w:val=""/>
+      <w:lvlJc w:val="left"/>
+      <w:pPr>
+        <w:ind w:left="360" w:hanging="360"/>
+      </w:pPr>
+      <w:rPr>
+        <w:rFonts w:ascii="Symbol" w:hAnsi="Symbol" w:hint="default"/>
+      </w:rPr>
+    </w:lvl>
+    <w:lvl w:ilvl="1" w:tplc="04090003" w:tentative="1">
+      <w:start w:val="1"/>
+      <w:numFmt w:val="bullet"/>
+      <w:lvlText w:val="o"/>
+      <w:lvlJc w:val="left"/>
+      <w:pPr>
+        <w:ind w:left="720" w:hanging="360"/>
+      </w:pPr>
+      <w:rPr>
+        <w:rFonts w:ascii="Courier New" w:hAnsi="Courier New" w:cs="Courier New" w:hint="default"/>
+      </w:rPr>
+    </w:lvl>
+    <w:lvl w:ilvl="2" w:tplc="04090005" w:tentative="1">
+      <w:start w:val="1"/>
+      <w:numFmt w:val="bullet"/>
+      <w:lvlText w:val=""/>
+      <w:lvlJc w:val="left"/>
+      <w:pPr>
+        <w:ind w:left="1080" w:hanging="360"/>
+      </w:pPr>
+      <w:rPr>
+        <w:rFonts w:ascii="Wingdings" w:hAnsi="Wingdings" w:hint="default"/>
+      </w:rPr>
+    </w:lvl>
+    <w:lvl w:ilvl="3" w:tplc="04090001" w:tentative="1">
+      <w:start w:val="1"/>
+      <w:numFmt w:val="bullet"/>
+      <w:lvlText w:val=""/>
+      <w:lvlJc w:val="left"/>
+      <w:pPr>
+        <w:ind w:left="1440" w:hanging="360"/>
+      </w:pPr>
+      <w:rPr>
+        <w:rFonts w:ascii="Symbol" w:hAnsi="Symbol" w:hint="default"/>
+      </w:rPr>
+    </w:lvl>
+    <w:lvl w:ilvl="4" w:tplc="04090003" w:tentative="1">
+      <w:start w:val="1"/>
+      <w:numFmt w:val="bullet"/>
+      <w:lvlText w:val="o"/>
+      <w:lvlJc w:val="left"/>
+      <w:pPr>
+        <w:ind w:left="1800" w:hanging="360"/>
+      </w:pPr>
+      <w:rPr>
+        <w:rFonts w:ascii="Courier New" w:hAnsi="Courier New" w:cs="Courier New" w:hint="default"/>
+      </w:rPr>
+    </w:lvl>
+    <w:lvl w:ilvl="5" w:tplc="04090005" w:tentative="1">
+      <w:start w:val="1"/>
+      <w:numFmt w:val="bullet"/>
+      <w:lvlText w:val=""/>
+      <w:lvlJc w:val="left"/>
+      <w:pPr>
+        <w:ind w:left="2160" w:hanging="360"/>
+      </w:pPr>
+      <w:rPr>
+        <w:rFonts w:ascii="Wingdings" w:hAnsi="Wingdings" w:hint="default"/>
+      </w:rPr>
+    </w:lvl>
+    <w:lvl w:ilvl="6" w:tplc="04090001" w:tentative="1">
+      <w:start w:val="1"/>
+      <w:numFmt w:val="bullet"/>
+      <w:lvlText w:val=""/>
+      <w:lvlJc w:val="left"/>
+      <w:pPr>
+        <w:ind w:left="2520" w:hanging="360"/>
+      </w:pPr>
+      <w:rPr>
+        <w:rFonts w:ascii="Symbol" w:hAnsi="Symbol" w:hint="default"/>
+      </w:rPr>
+    </w:lvl>
+    <w:lvl w:ilvl="7" w:tplc="04090003" w:tentative="1">
+      <w:start w:val="1"/>
+      <w:numFmt w:val="bullet"/>
+      <w:lvlText w:val="o"/>
+      <w:lvlJc w:val="left"/>
+      <w:pPr>
+        <w:ind w:left="2880" w:hanging="360"/>
+      </w:pPr>
+      <w:rPr>
+        <w:rFonts w:ascii="Courier New" w:hAnsi="Courier New" w:cs="Courier New" w:hint="default"/>
+      </w:rPr>
+    </w:lvl>
+    <w:lvl w:ilvl="8" w:tplc="04090005" w:tentative="1">
+      <w:start w:val="1"/>
+      <w:numFmt w:val="bullet"/>
+      <w:lvlText w:val=""/>
+      <w:lvlJc w:val="left"/>
+      <w:pPr>
+        <w:ind w:left="3240" w:hanging="360"/>
+      </w:pPr>
+      <w:rPr>
+        <w:rFonts w:ascii="Wingdings" w:hAnsi="Wingdings" w:hint="default"/>
+      </w:rPr>
+    </w:lvl>
+  </w:abstractNum>
+  <w:abstractNum w:abstractNumId="40">
+    <w:nsid w:val="46932C0C"/>
+    <w:multiLevelType w:val="hybridMultilevel"/>
+    <w:tmpl w:val="E7CC04EC"/>
+    <w:lvl w:ilvl="0" w:tplc="04090001">
+      <w:start w:val="1"/>
+      <w:numFmt w:val="bullet"/>
+      <w:lvlText w:val=""/>
+      <w:lvlJc w:val="left"/>
+      <w:pPr>
+        <w:ind w:left="360" w:hanging="360"/>
+      </w:pPr>
+      <w:rPr>
+        <w:rFonts w:ascii="Symbol" w:hAnsi="Symbol" w:hint="default"/>
+      </w:rPr>
+    </w:lvl>
+    <w:lvl w:ilvl="1" w:tplc="04090003" w:tentative="1">
+      <w:start w:val="1"/>
+      <w:numFmt w:val="bullet"/>
+      <w:lvlText w:val="o"/>
+      <w:lvlJc w:val="left"/>
+      <w:pPr>
+        <w:ind w:left="720" w:hanging="360"/>
+      </w:pPr>
+      <w:rPr>
+        <w:rFonts w:ascii="Courier New" w:hAnsi="Courier New" w:cs="Courier New" w:hint="default"/>
+      </w:rPr>
+    </w:lvl>
+    <w:lvl w:ilvl="2" w:tplc="04090005" w:tentative="1">
+      <w:start w:val="1"/>
+      <w:numFmt w:val="bullet"/>
+      <w:lvlText w:val=""/>
+      <w:lvlJc w:val="left"/>
+      <w:pPr>
+        <w:ind w:left="1080" w:hanging="360"/>
+      </w:pPr>
+      <w:rPr>
+        <w:rFonts w:ascii="Wingdings" w:hAnsi="Wingdings" w:hint="default"/>
+      </w:rPr>
+    </w:lvl>
+    <w:lvl w:ilvl="3" w:tplc="04090001" w:tentative="1">
+      <w:start w:val="1"/>
+      <w:numFmt w:val="bullet"/>
+      <w:lvlText w:val=""/>
+      <w:lvlJc w:val="left"/>
+      <w:pPr>
+        <w:ind w:left="1440" w:hanging="360"/>
+      </w:pPr>
+      <w:rPr>
+        <w:rFonts w:ascii="Symbol" w:hAnsi="Symbol" w:hint="default"/>
+      </w:rPr>
+    </w:lvl>
+    <w:lvl w:ilvl="4" w:tplc="04090003" w:tentative="1">
+      <w:start w:val="1"/>
+      <w:numFmt w:val="bullet"/>
+      <w:lvlText w:val="o"/>
+      <w:lvlJc w:val="left"/>
+      <w:pPr>
+        <w:ind w:left="1800" w:hanging="360"/>
+      </w:pPr>
+      <w:rPr>
+        <w:rFonts w:ascii="Courier New" w:hAnsi="Courier New" w:cs="Courier New" w:hint="default"/>
+      </w:rPr>
+    </w:lvl>
+    <w:lvl w:ilvl="5" w:tplc="04090005" w:tentative="1">
+      <w:start w:val="1"/>
+      <w:numFmt w:val="bullet"/>
+      <w:lvlText w:val=""/>
+      <w:lvlJc w:val="left"/>
+      <w:pPr>
+        <w:ind w:left="2160" w:hanging="360"/>
+      </w:pPr>
+      <w:rPr>
+        <w:rFonts w:ascii="Wingdings" w:hAnsi="Wingdings" w:hint="default"/>
+      </w:rPr>
+    </w:lvl>
+    <w:lvl w:ilvl="6" w:tplc="04090001" w:tentative="1">
+      <w:start w:val="1"/>
+      <w:numFmt w:val="bullet"/>
+      <w:lvlText w:val=""/>
+      <w:lvlJc w:val="left"/>
+      <w:pPr>
+        <w:ind w:left="2520" w:hanging="360"/>
+      </w:pPr>
+      <w:rPr>
+        <w:rFonts w:ascii="Symbol" w:hAnsi="Symbol" w:hint="default"/>
+      </w:rPr>
+    </w:lvl>
+    <w:lvl w:ilvl="7" w:tplc="04090003" w:tentative="1">
+      <w:start w:val="1"/>
+      <w:numFmt w:val="bullet"/>
+      <w:lvlText w:val="o"/>
+      <w:lvlJc w:val="left"/>
+      <w:pPr>
+        <w:ind w:left="2880" w:hanging="360"/>
+      </w:pPr>
+      <w:rPr>
+        <w:rFonts w:ascii="Courier New" w:hAnsi="Courier New" w:cs="Courier New" w:hint="default"/>
+      </w:rPr>
+    </w:lvl>
+    <w:lvl w:ilvl="8" w:tplc="04090005" w:tentative="1">
+      <w:start w:val="1"/>
+      <w:numFmt w:val="bullet"/>
+      <w:lvlText w:val=""/>
+      <w:lvlJc w:val="left"/>
+      <w:pPr>
+        <w:ind w:left="3240" w:hanging="360"/>
+      </w:pPr>
+      <w:rPr>
+        <w:rFonts w:ascii="Wingdings" w:hAnsi="Wingdings" w:hint="default"/>
+      </w:rPr>
+    </w:lvl>
+  </w:abstractNum>
+  <w:abstractNum w:abstractNumId="41">
+    <w:nsid w:val="46932C0C"/>
+    <w:multiLevelType w:val="hybridMultilevel"/>
+    <w:tmpl w:val="E7CC04EC"/>
+    <w:lvl w:ilvl="0" w:tplc="04090001">
+      <w:start w:val="1"/>
+      <w:numFmt w:val="bullet"/>
+      <w:lvlText w:val=""/>
+      <w:lvlJc w:val="left"/>
+      <w:pPr>
+        <w:ind w:left="360" w:hanging="360"/>
+      </w:pPr>
+      <w:rPr>
+        <w:rFonts w:ascii="Symbol" w:hAnsi="Symbol" w:hint="default"/>
+      </w:rPr>
+    </w:lvl>
+    <w:lvl w:ilvl="1" w:tplc="04090003" w:tentative="1">
+      <w:start w:val="1"/>
+      <w:numFmt w:val="bullet"/>
+      <w:lvlText w:val="o"/>
+      <w:lvlJc w:val="left"/>
+      <w:pPr>
+        <w:ind w:left="720" w:hanging="360"/>
+      </w:pPr>
+      <w:rPr>
+        <w:rFonts w:ascii="Courier New" w:hAnsi="Courier New" w:cs="Courier New" w:hint="default"/>
+      </w:rPr>
+    </w:lvl>
+    <w:lvl w:ilvl="2" w:tplc="04090005" w:tentative="1">
+      <w:start w:val="1"/>
+      <w:numFmt w:val="bullet"/>
+      <w:lvlText w:val=""/>
+      <w:lvlJc w:val="left"/>
+      <w:pPr>
+        <w:ind w:left="1080" w:hanging="360"/>
+      </w:pPr>
+      <w:rPr>
+        <w:rFonts w:ascii="Wingdings" w:hAnsi="Wingdings" w:hint="default"/>
+      </w:rPr>
+    </w:lvl>
+    <w:lvl w:ilvl="3" w:tplc="04090001" w:tentative="1">
+      <w:start w:val="1"/>
+      <w:numFmt w:val="bullet"/>
+      <w:lvlText w:val=""/>
+      <w:lvlJc w:val="left"/>
+      <w:pPr>
+        <w:ind w:left="1440" w:hanging="360"/>
+      </w:pPr>
+      <w:rPr>
+        <w:rFonts w:ascii="Symbol" w:hAnsi="Symbol" w:hint="default"/>
+      </w:rPr>
+    </w:lvl>
+    <w:lvl w:ilvl="4" w:tplc="04090003" w:tentative="1">
+      <w:start w:val="1"/>
+      <w:numFmt w:val="bullet"/>
+      <w:lvlText w:val="o"/>
+      <w:lvlJc w:val="left"/>
+      <w:pPr>
+        <w:ind w:left="1800" w:hanging="360"/>
+      </w:pPr>
+      <w:rPr>
+        <w:rFonts w:ascii="Courier New" w:hAnsi="Courier New" w:cs="Courier New" w:hint="default"/>
+      </w:rPr>
+    </w:lvl>
+    <w:lvl w:ilvl="5" w:tplc="04090005" w:tentative="1">
+      <w:start w:val="1"/>
+      <w:numFmt w:val="bullet"/>
+      <w:lvlText w:val=""/>
+      <w:lvlJc w:val="left"/>
+      <w:pPr>
+        <w:ind w:left="2160" w:hanging="360"/>
+      </w:pPr>
+      <w:rPr>
+        <w:rFonts w:ascii="Wingdings" w:hAnsi="Wingdings" w:hint="default"/>
+      </w:rPr>
+    </w:lvl>
+    <w:lvl w:ilvl="6" w:tplc="04090001" w:tentative="1">
+      <w:start w:val="1"/>
+      <w:numFmt w:val="bullet"/>
+      <w:lvlText w:val=""/>
+      <w:lvlJc w:val="left"/>
+      <w:pPr>
+        <w:ind w:left="2520" w:hanging="360"/>
+      </w:pPr>
+      <w:rPr>
+        <w:rFonts w:ascii="Symbol" w:hAnsi="Symbol" w:hint="default"/>
+      </w:rPr>
+    </w:lvl>
+    <w:lvl w:ilvl="7" w:tplc="04090003" w:tentative="1">
+      <w:start w:val="1"/>
+      <w:numFmt w:val="bullet"/>
+      <w:lvlText w:val="o"/>
+      <w:lvlJc w:val="left"/>
+      <w:pPr>
+        <w:ind w:left="2880" w:hanging="360"/>
+      </w:pPr>
+      <w:rPr>
+        <w:rFonts w:ascii="Courier New" w:hAnsi="Courier New" w:cs="Courier New" w:hint="default"/>
+      </w:rPr>
+    </w:lvl>
+    <w:lvl w:ilvl="8" w:tplc="04090005" w:tentative="1">
+      <w:start w:val="1"/>
+      <w:numFmt w:val="bullet"/>
+      <w:lvlText w:val=""/>
+      <w:lvlJc w:val="left"/>
+      <w:pPr>
+        <w:ind w:left="3240" w:hanging="360"/>
+      </w:pPr>
+      <w:rPr>
+        <w:rFonts w:ascii="Wingdings" w:hAnsi="Wingdings" w:hint="default"/>
+      </w:rPr>
+    </w:lvl>
+  </w:abstractNum>
   <w:num w:numId="1">
     <w:abstractNumId w:val="5"/>
   </w:num>
@@ -7070,6 +8132,36 @@
   </w:num>
   <w:num w:numId="45">
     <w:abstractNumId w:val="36"/>
+    <w:lvlOverride w:ilvl="0">
+      <w:startOverride w:val="1"/>
+    </w:lvlOverride>
+  </w:num>
+  <w:num w:numId="46">
+    <w:abstractNumId w:val="37"/>
+    <w:lvlOverride w:ilvl="0">
+      <w:startOverride w:val="1"/>
+    </w:lvlOverride>
+  </w:num>
+  <w:num w:numId="47">
+    <w:abstractNumId w:val="38"/>
+    <w:lvlOverride w:ilvl="0">
+      <w:startOverride w:val="1"/>
+    </w:lvlOverride>
+  </w:num>
+  <w:num w:numId="48">
+    <w:abstractNumId w:val="39"/>
+    <w:lvlOverride w:ilvl="0">
+      <w:startOverride w:val="1"/>
+    </w:lvlOverride>
+  </w:num>
+  <w:num w:numId="49">
+    <w:abstractNumId w:val="40"/>
+    <w:lvlOverride w:ilvl="0">
+      <w:startOverride w:val="1"/>
+    </w:lvlOverride>
+  </w:num>
+  <w:num w:numId="50">
+    <w:abstractNumId w:val="41"/>
     <w:lvlOverride w:ilvl="0">
       <w:startOverride w:val="1"/>
     </w:lvlOverride>

</xml_diff>

<commit_message>
ajout d'input dans le projet angular et recherche de bug
</commit_message>
<xml_diff>
--- a/WebApplication4/Content/Devis_All_NS_Reneco_2018_6.docx
+++ b/WebApplication4/Content/Devis_All_NS_Reneco_2018_6.docx
@@ -850,7 +850,7 @@
                 <w:szCs w:val="16"/>
                 <w:lang w:val="fr-FR"/>
               </w:rPr>
-              <w:t>23/05/2018</w:t>
+              <w:t>24/05/2018</w:t>
             </w:r>
           </w:p>
         </w:tc>
@@ -970,7 +970,7 @@
                 <w:szCs w:val="16"/>
                 <w:lang w:val="fr-FR"/>
               </w:rPr>
-              <w:t>23/05/2018</w:t>
+              <w:t>24/05/2018</w:t>
             </w:r>
           </w:p>
         </w:tc>
@@ -1735,7 +1735,7 @@
               <w:rPr>
                 <w:lang w:val="fr-FR"/>
               </w:rPr>
-              <w:t>Balance_RFID</w:t>
+              <w:t>Devis</w:t>
             </w:r>
           </w:p>
         </w:tc>
@@ -1754,7 +1754,7 @@
               </w:numPr>
             </w:pPr>
             <w:r>
-              <w:t>Recherche de matériel intégré pour la balance connectée</w:t>
+              <w:t>test3</w:t>
             </w:r>
           </w:p>
           <w:p>
@@ -1765,7 +1765,7 @@
               </w:numPr>
             </w:pPr>
             <w:r>
-              <w:t>Montage et tests du nouveau matériel</w:t>
+              <w:t>test1</w:t>
             </w:r>
           </w:p>
           <w:p>
@@ -1776,18 +1776,7 @@
               </w:numPr>
             </w:pPr>
             <w:r>
-              <w:t>Analyse des protocoles potentiellement automatisables et classification par utilisation de capteurs.</w:t>
-            </w:r>
-          </w:p>
-          <w:p>
-            <w:pPr>
-              <w:numPr>
-                <w:ilvl w:val="0"/>
-                <w:numId w:val="45"/>
-              </w:numPr>
-            </w:pPr>
-            <w:r>
-              <w:t>Recherche d'une solution optimisée de communication entre le RaspberryPi et un PC de saisie pour récupérer le fichier de pesée.</w:t>
+              <w:t>test2</w:t>
             </w:r>
           </w:p>
         </w:tc>
@@ -1804,493 +1793,7 @@
               <w:rPr>
                 <w:lang w:val="fr-FR"/>
               </w:rPr>
-              <w:t>5280,00€</w:t>
-            </w:r>
-          </w:p>
-        </w:tc>
-      </w:tr>
-      <w:tr>
-        <w:tc>
-          <w:tcPr>
-            <w:tcW w:w="2310" w:type="dxa"/>
-          </w:tcPr>
-          <w:p>
-            <w:pPr/>
-          </w:p>
-          <w:p>
-            <w:pPr/>
-            <w:r>
-              <w:rPr>
-                <w:lang w:val="fr-FR"/>
-              </w:rPr>
-              <w:t>eCollection</w:t>
-            </w:r>
-          </w:p>
-        </w:tc>
-        <w:tc>
-          <w:tcPr>
-            <w:tcW w:w="2310" w:type="dxa"/>
-          </w:tcPr>
-          <w:p>
-            <w:pPr/>
-          </w:p>
-          <w:p>
-            <w:pPr>
-              <w:numPr>
-                <w:ilvl w:val="0"/>
-                <w:numId w:val="46"/>
-              </w:numPr>
-            </w:pPr>
-            <w:r>
-              <w:t>Amélioration de l'ergonomie des écrans de visualisation des données d'échantillon</w:t>
-            </w:r>
-          </w:p>
-        </w:tc>
-        <w:tc>
-          <w:tcPr>
-            <w:tcW w:w="2310" w:type="dxa"/>
-          </w:tcPr>
-          <w:p>
-            <w:pPr/>
-          </w:p>
-          <w:p>
-            <w:pPr/>
-            <w:r>
-              <w:rPr>
-                <w:lang w:val="fr-FR"/>
-              </w:rPr>
-              <w:t>4955,00€</w:t>
-            </w:r>
-          </w:p>
-        </w:tc>
-      </w:tr>
-      <w:tr>
-        <w:tc>
-          <w:tcPr>
-            <w:tcW w:w="2310" w:type="dxa"/>
-          </w:tcPr>
-          <w:p>
-            <w:pPr/>
-          </w:p>
-          <w:p>
-            <w:pPr/>
-            <w:r>
-              <w:rPr>
-                <w:lang w:val="fr-FR"/>
-              </w:rPr>
-              <w:t>ecoRelevé-data</w:t>
-            </w:r>
-          </w:p>
-        </w:tc>
-        <w:tc>
-          <w:tcPr>
-            <w:tcW w:w="2310" w:type="dxa"/>
-          </w:tcPr>
-          <w:p>
-            <w:pPr/>
-          </w:p>
-          <w:p>
-            <w:pPr>
-              <w:numPr>
-                <w:ilvl w:val="0"/>
-                <w:numId w:val="47"/>
-              </w:numPr>
-            </w:pPr>
-            <w:r>
-              <w:t>Analyse de l'ergonomie de la gestion des protocoles dans la page station</w:t>
-            </w:r>
-          </w:p>
-          <w:p>
-            <w:pPr>
-              <w:numPr>
-                <w:ilvl w:val="0"/>
-                <w:numId w:val="47"/>
-              </w:numPr>
-            </w:pPr>
-            <w:r>
-              <w:t>Création d'une maquette pour le pré-filtrage des positions dans la page individu</w:t>
-            </w:r>
-          </w:p>
-          <w:p>
-            <w:pPr>
-              <w:numPr>
-                <w:ilvl w:val="0"/>
-                <w:numId w:val="47"/>
-              </w:numPr>
-            </w:pPr>
-            <w:r>
-              <w:t>Etude des types de licences AGGrid : compatibilité opensource, accès à l’ensemble des fonctionnalités</w:t>
-            </w:r>
-          </w:p>
-          <w:p>
-            <w:pPr>
-              <w:numPr>
-                <w:ilvl w:val="0"/>
-                <w:numId w:val="47"/>
-              </w:numPr>
-            </w:pPr>
-            <w:r>
-              <w:t>Intégration de la nouvelle maquette cameraTrap</w:t>
-            </w:r>
-          </w:p>
-          <w:p>
-            <w:pPr>
-              <w:numPr>
-                <w:ilvl w:val="0"/>
-                <w:numId w:val="47"/>
-              </w:numPr>
-            </w:pPr>
-            <w:r>
-              <w:t>Création de la route Observation</w:t>
-            </w:r>
-          </w:p>
-          <w:p>
-            <w:pPr>
-              <w:numPr>
-                <w:ilvl w:val="0"/>
-                <w:numId w:val="47"/>
-              </w:numPr>
-            </w:pPr>
-            <w:r>
-              <w:t>Vérification de la cohérence des données pour les propriétés dynamiques de type statebox</w:t>
-            </w:r>
-          </w:p>
-        </w:tc>
-        <w:tc>
-          <w:tcPr>
-            <w:tcW w:w="2310" w:type="dxa"/>
-          </w:tcPr>
-          <w:p>
-            <w:pPr/>
-          </w:p>
-          <w:p>
-            <w:pPr/>
-            <w:r>
-              <w:rPr>
-                <w:lang w:val="fr-FR"/>
-              </w:rPr>
-              <w:t>8755,00€</w:t>
-            </w:r>
-          </w:p>
-        </w:tc>
-      </w:tr>
-      <w:tr>
-        <w:tc>
-          <w:tcPr>
-            <w:tcW w:w="2310" w:type="dxa"/>
-          </w:tcPr>
-          <w:p>
-            <w:pPr/>
-          </w:p>
-          <w:p>
-            <w:pPr/>
-            <w:r>
-              <w:rPr>
-                <w:lang w:val="fr-FR"/>
-              </w:rPr>
-              <w:t>FormBuilder</w:t>
-            </w:r>
-          </w:p>
-        </w:tc>
-        <w:tc>
-          <w:tcPr>
-            <w:tcW w:w="2310" w:type="dxa"/>
-          </w:tcPr>
-          <w:p>
-            <w:pPr/>
-          </w:p>
-        </w:tc>
-        <w:tc>
-          <w:tcPr>
-            <w:tcW w:w="2310" w:type="dxa"/>
-          </w:tcPr>
-          <w:p>
-            <w:pPr/>
-          </w:p>
-        </w:tc>
-      </w:tr>
-      <w:tr>
-        <w:tc>
-          <w:tcPr>
-            <w:tcW w:w="2310" w:type="dxa"/>
-          </w:tcPr>
-          <w:p>
-            <w:pPr/>
-          </w:p>
-          <w:p>
-            <w:pPr/>
-            <w:r>
-              <w:rPr>
-                <w:lang w:val="fr-FR"/>
-              </w:rPr>
-              <w:t>Positions</w:t>
-            </w:r>
-          </w:p>
-        </w:tc>
-        <w:tc>
-          <w:tcPr>
-            <w:tcW w:w="2310" w:type="dxa"/>
-          </w:tcPr>
-          <w:p>
-            <w:pPr/>
-          </w:p>
-          <w:p>
-            <w:pPr>
-              <w:numPr>
-                <w:ilvl w:val="0"/>
-                <w:numId w:val="48"/>
-              </w:numPr>
-            </w:pPr>
-            <w:r>
-              <w:t>Intégration de la gestion des événements à l'application Position (proposition de maquettes)</w:t>
-            </w:r>
-          </w:p>
-          <w:p>
-            <w:pPr>
-              <w:numPr>
-                <w:ilvl w:val="0"/>
-                <w:numId w:val="48"/>
-              </w:numPr>
-            </w:pPr>
-            <w:r>
-              <w:t>Intégration de la page d'accueil</w:t>
-            </w:r>
-          </w:p>
-          <w:p>
-            <w:pPr>
-              <w:numPr>
-                <w:ilvl w:val="0"/>
-                <w:numId w:val="48"/>
-              </w:numPr>
-            </w:pPr>
-            <w:r>
-              <w:t>modification de la vue de consultation pour la prise en compte de propriétés dynamiques d'évènements</w:t>
-            </w:r>
-          </w:p>
-          <w:p>
-            <w:pPr>
-              <w:numPr>
-                <w:ilvl w:val="0"/>
-                <w:numId w:val="48"/>
-              </w:numPr>
-            </w:pPr>
-            <w:r>
-              <w:t>Recette de l'application pour la gestion des évènements</w:t>
-            </w:r>
-          </w:p>
-        </w:tc>
-        <w:tc>
-          <w:tcPr>
-            <w:tcW w:w="2310" w:type="dxa"/>
-          </w:tcPr>
-          <w:p>
-            <w:pPr/>
-          </w:p>
-          <w:p>
-            <w:pPr/>
-            <w:r>
-              <w:rPr>
-                <w:lang w:val="fr-FR"/>
-              </w:rPr>
-              <w:t>4630,00€</w:t>
-            </w:r>
-          </w:p>
-        </w:tc>
-      </w:tr>
-      <w:tr>
-        <w:tc>
-          <w:tcPr>
-            <w:tcW w:w="2310" w:type="dxa"/>
-          </w:tcPr>
-          <w:p>
-            <w:pPr/>
-          </w:p>
-          <w:p>
-            <w:pPr/>
-            <w:r>
-              <w:rPr>
-                <w:lang w:val="fr-FR"/>
-              </w:rPr>
-              <w:t>Reneco Apps</w:t>
-            </w:r>
-          </w:p>
-        </w:tc>
-        <w:tc>
-          <w:tcPr>
-            <w:tcW w:w="2310" w:type="dxa"/>
-          </w:tcPr>
-          <w:p>
-            <w:pPr/>
-          </w:p>
-          <w:p>
-            <w:pPr>
-              <w:numPr>
-                <w:ilvl w:val="0"/>
-                <w:numId w:val="49"/>
-              </w:numPr>
-            </w:pPr>
-            <w:r>
-              <w:t>POC Intégration de Redis (technologie d'optimisation d'accès aux données) pour la gestion des données en cache pour le thésaurus</w:t>
-            </w:r>
-          </w:p>
-          <w:p>
-            <w:pPr>
-              <w:numPr>
-                <w:ilvl w:val="0"/>
-                <w:numId w:val="49"/>
-              </w:numPr>
-            </w:pPr>
-            <w:r>
-              <w:t>Vérification des configurations SQL</w:t>
-            </w:r>
-          </w:p>
-          <w:p>
-            <w:pPr>
-              <w:numPr>
-                <w:ilvl w:val="0"/>
-                <w:numId w:val="49"/>
-              </w:numPr>
-            </w:pPr>
-            <w:r>
-              <w:t>Optimisation de l'affichage des applications disponibles pour un site</w:t>
-            </w:r>
-          </w:p>
-          <w:p>
-            <w:pPr>
-              <w:numPr>
-                <w:ilvl w:val="0"/>
-                <w:numId w:val="49"/>
-              </w:numPr>
-            </w:pPr>
-            <w:r>
-              <w:t>Gestion du backlog et planification</w:t>
-            </w:r>
-          </w:p>
-        </w:tc>
-        <w:tc>
-          <w:tcPr>
-            <w:tcW w:w="2310" w:type="dxa"/>
-          </w:tcPr>
-          <w:p>
-            <w:pPr/>
-          </w:p>
-          <w:p>
-            <w:pPr/>
-            <w:r>
-              <w:rPr>
-                <w:lang w:val="fr-FR"/>
-              </w:rPr>
-              <w:t>3670,00€</w:t>
-            </w:r>
-          </w:p>
-        </w:tc>
-      </w:tr>
-      <w:tr>
-        <w:tc>
-          <w:tcPr>
-            <w:tcW w:w="2310" w:type="dxa"/>
-          </w:tcPr>
-          <w:p>
-            <w:pPr/>
-          </w:p>
-          <w:p>
-            <w:pPr/>
-            <w:r>
-              <w:rPr>
-                <w:lang w:val="fr-FR"/>
-              </w:rPr>
-              <w:t>TRACK</w:t>
-            </w:r>
-          </w:p>
-        </w:tc>
-        <w:tc>
-          <w:tcPr>
-            <w:tcW w:w="2310" w:type="dxa"/>
-          </w:tcPr>
-          <w:p>
-            <w:pPr/>
-          </w:p>
-          <w:p>
-            <w:pPr>
-              <w:numPr>
-                <w:ilvl w:val="0"/>
-                <w:numId w:val="50"/>
-              </w:numPr>
-            </w:pPr>
-            <w:r>
-              <w:t>Vérification de la cohérence entre les icones icomoon et track</w:t>
-            </w:r>
-          </w:p>
-          <w:p>
-            <w:pPr>
-              <w:numPr>
-                <w:ilvl w:val="0"/>
-                <w:numId w:val="50"/>
-              </w:numPr>
-            </w:pPr>
-            <w:r>
-              <w:t>Modification de l'affichage de l'age pour les oeufs morts</w:t>
-            </w:r>
-          </w:p>
-          <w:p>
-            <w:pPr>
-              <w:numPr>
-                <w:ilvl w:val="0"/>
-                <w:numId w:val="50"/>
-              </w:numPr>
-            </w:pPr>
-            <w:r>
-              <w:t>Création d'un bouton pour la création d'une saisie, directement à partir de la page fiche individu. La page de saisie a le champ bagueId Id pré-rempli.</w:t>
-            </w:r>
-          </w:p>
-          <w:p>
-            <w:pPr>
-              <w:numPr>
-                <w:ilvl w:val="0"/>
-                <w:numId w:val="50"/>
-              </w:numPr>
-            </w:pPr>
-            <w:r>
-              <w:t>Problème de sauvegarde des logs</w:t>
-            </w:r>
-          </w:p>
-          <w:p>
-            <w:pPr>
-              <w:numPr>
-                <w:ilvl w:val="0"/>
-                <w:numId w:val="50"/>
-              </w:numPr>
-            </w:pPr>
-            <w:r>
-              <w:t>Création du pictogramme "On site"</w:t>
-            </w:r>
-          </w:p>
-          <w:p>
-            <w:pPr>
-              <w:numPr>
-                <w:ilvl w:val="0"/>
-                <w:numId w:val="50"/>
-              </w:numPr>
-            </w:pPr>
-            <w:r>
-              <w:t>Intégration du système de reconstruction d'un état à une date donnée pour la gestion des saisies et import, pour des protocoles avec importapressortie = 0</w:t>
-            </w:r>
-          </w:p>
-        </w:tc>
-        <w:tc>
-          <w:tcPr>
-            <w:tcW w:w="2310" w:type="dxa"/>
-          </w:tcPr>
-          <w:p>
-            <w:pPr/>
-          </w:p>
-          <w:p>
-            <w:pPr/>
-            <w:r>
-              <w:rPr>
-                <w:lang w:val="fr-FR"/>
-              </w:rPr>
-              <w:t>4130,00€</w:t>
+              <w:t>5700,00€</w:t>
             </w:r>
           </w:p>
         </w:tc>
@@ -2423,7 +1926,7 @@
                 <w:szCs w:val="21"/>
                 <w:lang w:eastAsia="fr-FR"/>
               </w:rPr>
-              <w:t>31420,00</w:t>
+              <w:t>5700,00</w:t>
             </w:r>
             <w:r>
               <w:rPr>
@@ -2644,7 +2147,7 @@
       <w:proofErr w:type="spellStart"/>
       <w:proofErr w:type="spellEnd"/>
       <w:r>
-        <w:t>57280,00</w:t>
+        <w:t>31560,00</w:t>
       </w:r>
       <w:r>
         <w:t>€</w:t>
@@ -7400,571 +6903,6 @@
       </w:rPr>
     </w:lvl>
   </w:abstractNum>
-  <w:abstractNum w:abstractNumId="37">
-    <w:nsid w:val="46932C0C"/>
-    <w:multiLevelType w:val="hybridMultilevel"/>
-    <w:tmpl w:val="E7CC04EC"/>
-    <w:lvl w:ilvl="0" w:tplc="04090001">
-      <w:start w:val="1"/>
-      <w:numFmt w:val="bullet"/>
-      <w:lvlText w:val=""/>
-      <w:lvlJc w:val="left"/>
-      <w:pPr>
-        <w:ind w:left="360" w:hanging="360"/>
-      </w:pPr>
-      <w:rPr>
-        <w:rFonts w:ascii="Symbol" w:hAnsi="Symbol" w:hint="default"/>
-      </w:rPr>
-    </w:lvl>
-    <w:lvl w:ilvl="1" w:tplc="04090003" w:tentative="1">
-      <w:start w:val="1"/>
-      <w:numFmt w:val="bullet"/>
-      <w:lvlText w:val="o"/>
-      <w:lvlJc w:val="left"/>
-      <w:pPr>
-        <w:ind w:left="720" w:hanging="360"/>
-      </w:pPr>
-      <w:rPr>
-        <w:rFonts w:ascii="Courier New" w:hAnsi="Courier New" w:cs="Courier New" w:hint="default"/>
-      </w:rPr>
-    </w:lvl>
-    <w:lvl w:ilvl="2" w:tplc="04090005" w:tentative="1">
-      <w:start w:val="1"/>
-      <w:numFmt w:val="bullet"/>
-      <w:lvlText w:val=""/>
-      <w:lvlJc w:val="left"/>
-      <w:pPr>
-        <w:ind w:left="1080" w:hanging="360"/>
-      </w:pPr>
-      <w:rPr>
-        <w:rFonts w:ascii="Wingdings" w:hAnsi="Wingdings" w:hint="default"/>
-      </w:rPr>
-    </w:lvl>
-    <w:lvl w:ilvl="3" w:tplc="04090001" w:tentative="1">
-      <w:start w:val="1"/>
-      <w:numFmt w:val="bullet"/>
-      <w:lvlText w:val=""/>
-      <w:lvlJc w:val="left"/>
-      <w:pPr>
-        <w:ind w:left="1440" w:hanging="360"/>
-      </w:pPr>
-      <w:rPr>
-        <w:rFonts w:ascii="Symbol" w:hAnsi="Symbol" w:hint="default"/>
-      </w:rPr>
-    </w:lvl>
-    <w:lvl w:ilvl="4" w:tplc="04090003" w:tentative="1">
-      <w:start w:val="1"/>
-      <w:numFmt w:val="bullet"/>
-      <w:lvlText w:val="o"/>
-      <w:lvlJc w:val="left"/>
-      <w:pPr>
-        <w:ind w:left="1800" w:hanging="360"/>
-      </w:pPr>
-      <w:rPr>
-        <w:rFonts w:ascii="Courier New" w:hAnsi="Courier New" w:cs="Courier New" w:hint="default"/>
-      </w:rPr>
-    </w:lvl>
-    <w:lvl w:ilvl="5" w:tplc="04090005" w:tentative="1">
-      <w:start w:val="1"/>
-      <w:numFmt w:val="bullet"/>
-      <w:lvlText w:val=""/>
-      <w:lvlJc w:val="left"/>
-      <w:pPr>
-        <w:ind w:left="2160" w:hanging="360"/>
-      </w:pPr>
-      <w:rPr>
-        <w:rFonts w:ascii="Wingdings" w:hAnsi="Wingdings" w:hint="default"/>
-      </w:rPr>
-    </w:lvl>
-    <w:lvl w:ilvl="6" w:tplc="04090001" w:tentative="1">
-      <w:start w:val="1"/>
-      <w:numFmt w:val="bullet"/>
-      <w:lvlText w:val=""/>
-      <w:lvlJc w:val="left"/>
-      <w:pPr>
-        <w:ind w:left="2520" w:hanging="360"/>
-      </w:pPr>
-      <w:rPr>
-        <w:rFonts w:ascii="Symbol" w:hAnsi="Symbol" w:hint="default"/>
-      </w:rPr>
-    </w:lvl>
-    <w:lvl w:ilvl="7" w:tplc="04090003" w:tentative="1">
-      <w:start w:val="1"/>
-      <w:numFmt w:val="bullet"/>
-      <w:lvlText w:val="o"/>
-      <w:lvlJc w:val="left"/>
-      <w:pPr>
-        <w:ind w:left="2880" w:hanging="360"/>
-      </w:pPr>
-      <w:rPr>
-        <w:rFonts w:ascii="Courier New" w:hAnsi="Courier New" w:cs="Courier New" w:hint="default"/>
-      </w:rPr>
-    </w:lvl>
-    <w:lvl w:ilvl="8" w:tplc="04090005" w:tentative="1">
-      <w:start w:val="1"/>
-      <w:numFmt w:val="bullet"/>
-      <w:lvlText w:val=""/>
-      <w:lvlJc w:val="left"/>
-      <w:pPr>
-        <w:ind w:left="3240" w:hanging="360"/>
-      </w:pPr>
-      <w:rPr>
-        <w:rFonts w:ascii="Wingdings" w:hAnsi="Wingdings" w:hint="default"/>
-      </w:rPr>
-    </w:lvl>
-  </w:abstractNum>
-  <w:abstractNum w:abstractNumId="38">
-    <w:nsid w:val="46932C0C"/>
-    <w:multiLevelType w:val="hybridMultilevel"/>
-    <w:tmpl w:val="E7CC04EC"/>
-    <w:lvl w:ilvl="0" w:tplc="04090001">
-      <w:start w:val="1"/>
-      <w:numFmt w:val="bullet"/>
-      <w:lvlText w:val=""/>
-      <w:lvlJc w:val="left"/>
-      <w:pPr>
-        <w:ind w:left="360" w:hanging="360"/>
-      </w:pPr>
-      <w:rPr>
-        <w:rFonts w:ascii="Symbol" w:hAnsi="Symbol" w:hint="default"/>
-      </w:rPr>
-    </w:lvl>
-    <w:lvl w:ilvl="1" w:tplc="04090003" w:tentative="1">
-      <w:start w:val="1"/>
-      <w:numFmt w:val="bullet"/>
-      <w:lvlText w:val="o"/>
-      <w:lvlJc w:val="left"/>
-      <w:pPr>
-        <w:ind w:left="720" w:hanging="360"/>
-      </w:pPr>
-      <w:rPr>
-        <w:rFonts w:ascii="Courier New" w:hAnsi="Courier New" w:cs="Courier New" w:hint="default"/>
-      </w:rPr>
-    </w:lvl>
-    <w:lvl w:ilvl="2" w:tplc="04090005" w:tentative="1">
-      <w:start w:val="1"/>
-      <w:numFmt w:val="bullet"/>
-      <w:lvlText w:val=""/>
-      <w:lvlJc w:val="left"/>
-      <w:pPr>
-        <w:ind w:left="1080" w:hanging="360"/>
-      </w:pPr>
-      <w:rPr>
-        <w:rFonts w:ascii="Wingdings" w:hAnsi="Wingdings" w:hint="default"/>
-      </w:rPr>
-    </w:lvl>
-    <w:lvl w:ilvl="3" w:tplc="04090001" w:tentative="1">
-      <w:start w:val="1"/>
-      <w:numFmt w:val="bullet"/>
-      <w:lvlText w:val=""/>
-      <w:lvlJc w:val="left"/>
-      <w:pPr>
-        <w:ind w:left="1440" w:hanging="360"/>
-      </w:pPr>
-      <w:rPr>
-        <w:rFonts w:ascii="Symbol" w:hAnsi="Symbol" w:hint="default"/>
-      </w:rPr>
-    </w:lvl>
-    <w:lvl w:ilvl="4" w:tplc="04090003" w:tentative="1">
-      <w:start w:val="1"/>
-      <w:numFmt w:val="bullet"/>
-      <w:lvlText w:val="o"/>
-      <w:lvlJc w:val="left"/>
-      <w:pPr>
-        <w:ind w:left="1800" w:hanging="360"/>
-      </w:pPr>
-      <w:rPr>
-        <w:rFonts w:ascii="Courier New" w:hAnsi="Courier New" w:cs="Courier New" w:hint="default"/>
-      </w:rPr>
-    </w:lvl>
-    <w:lvl w:ilvl="5" w:tplc="04090005" w:tentative="1">
-      <w:start w:val="1"/>
-      <w:numFmt w:val="bullet"/>
-      <w:lvlText w:val=""/>
-      <w:lvlJc w:val="left"/>
-      <w:pPr>
-        <w:ind w:left="2160" w:hanging="360"/>
-      </w:pPr>
-      <w:rPr>
-        <w:rFonts w:ascii="Wingdings" w:hAnsi="Wingdings" w:hint="default"/>
-      </w:rPr>
-    </w:lvl>
-    <w:lvl w:ilvl="6" w:tplc="04090001" w:tentative="1">
-      <w:start w:val="1"/>
-      <w:numFmt w:val="bullet"/>
-      <w:lvlText w:val=""/>
-      <w:lvlJc w:val="left"/>
-      <w:pPr>
-        <w:ind w:left="2520" w:hanging="360"/>
-      </w:pPr>
-      <w:rPr>
-        <w:rFonts w:ascii="Symbol" w:hAnsi="Symbol" w:hint="default"/>
-      </w:rPr>
-    </w:lvl>
-    <w:lvl w:ilvl="7" w:tplc="04090003" w:tentative="1">
-      <w:start w:val="1"/>
-      <w:numFmt w:val="bullet"/>
-      <w:lvlText w:val="o"/>
-      <w:lvlJc w:val="left"/>
-      <w:pPr>
-        <w:ind w:left="2880" w:hanging="360"/>
-      </w:pPr>
-      <w:rPr>
-        <w:rFonts w:ascii="Courier New" w:hAnsi="Courier New" w:cs="Courier New" w:hint="default"/>
-      </w:rPr>
-    </w:lvl>
-    <w:lvl w:ilvl="8" w:tplc="04090005" w:tentative="1">
-      <w:start w:val="1"/>
-      <w:numFmt w:val="bullet"/>
-      <w:lvlText w:val=""/>
-      <w:lvlJc w:val="left"/>
-      <w:pPr>
-        <w:ind w:left="3240" w:hanging="360"/>
-      </w:pPr>
-      <w:rPr>
-        <w:rFonts w:ascii="Wingdings" w:hAnsi="Wingdings" w:hint="default"/>
-      </w:rPr>
-    </w:lvl>
-  </w:abstractNum>
-  <w:abstractNum w:abstractNumId="39">
-    <w:nsid w:val="46932C0C"/>
-    <w:multiLevelType w:val="hybridMultilevel"/>
-    <w:tmpl w:val="E7CC04EC"/>
-    <w:lvl w:ilvl="0" w:tplc="04090001">
-      <w:start w:val="1"/>
-      <w:numFmt w:val="bullet"/>
-      <w:lvlText w:val=""/>
-      <w:lvlJc w:val="left"/>
-      <w:pPr>
-        <w:ind w:left="360" w:hanging="360"/>
-      </w:pPr>
-      <w:rPr>
-        <w:rFonts w:ascii="Symbol" w:hAnsi="Symbol" w:hint="default"/>
-      </w:rPr>
-    </w:lvl>
-    <w:lvl w:ilvl="1" w:tplc="04090003" w:tentative="1">
-      <w:start w:val="1"/>
-      <w:numFmt w:val="bullet"/>
-      <w:lvlText w:val="o"/>
-      <w:lvlJc w:val="left"/>
-      <w:pPr>
-        <w:ind w:left="720" w:hanging="360"/>
-      </w:pPr>
-      <w:rPr>
-        <w:rFonts w:ascii="Courier New" w:hAnsi="Courier New" w:cs="Courier New" w:hint="default"/>
-      </w:rPr>
-    </w:lvl>
-    <w:lvl w:ilvl="2" w:tplc="04090005" w:tentative="1">
-      <w:start w:val="1"/>
-      <w:numFmt w:val="bullet"/>
-      <w:lvlText w:val=""/>
-      <w:lvlJc w:val="left"/>
-      <w:pPr>
-        <w:ind w:left="1080" w:hanging="360"/>
-      </w:pPr>
-      <w:rPr>
-        <w:rFonts w:ascii="Wingdings" w:hAnsi="Wingdings" w:hint="default"/>
-      </w:rPr>
-    </w:lvl>
-    <w:lvl w:ilvl="3" w:tplc="04090001" w:tentative="1">
-      <w:start w:val="1"/>
-      <w:numFmt w:val="bullet"/>
-      <w:lvlText w:val=""/>
-      <w:lvlJc w:val="left"/>
-      <w:pPr>
-        <w:ind w:left="1440" w:hanging="360"/>
-      </w:pPr>
-      <w:rPr>
-        <w:rFonts w:ascii="Symbol" w:hAnsi="Symbol" w:hint="default"/>
-      </w:rPr>
-    </w:lvl>
-    <w:lvl w:ilvl="4" w:tplc="04090003" w:tentative="1">
-      <w:start w:val="1"/>
-      <w:numFmt w:val="bullet"/>
-      <w:lvlText w:val="o"/>
-      <w:lvlJc w:val="left"/>
-      <w:pPr>
-        <w:ind w:left="1800" w:hanging="360"/>
-      </w:pPr>
-      <w:rPr>
-        <w:rFonts w:ascii="Courier New" w:hAnsi="Courier New" w:cs="Courier New" w:hint="default"/>
-      </w:rPr>
-    </w:lvl>
-    <w:lvl w:ilvl="5" w:tplc="04090005" w:tentative="1">
-      <w:start w:val="1"/>
-      <w:numFmt w:val="bullet"/>
-      <w:lvlText w:val=""/>
-      <w:lvlJc w:val="left"/>
-      <w:pPr>
-        <w:ind w:left="2160" w:hanging="360"/>
-      </w:pPr>
-      <w:rPr>
-        <w:rFonts w:ascii="Wingdings" w:hAnsi="Wingdings" w:hint="default"/>
-      </w:rPr>
-    </w:lvl>
-    <w:lvl w:ilvl="6" w:tplc="04090001" w:tentative="1">
-      <w:start w:val="1"/>
-      <w:numFmt w:val="bullet"/>
-      <w:lvlText w:val=""/>
-      <w:lvlJc w:val="left"/>
-      <w:pPr>
-        <w:ind w:left="2520" w:hanging="360"/>
-      </w:pPr>
-      <w:rPr>
-        <w:rFonts w:ascii="Symbol" w:hAnsi="Symbol" w:hint="default"/>
-      </w:rPr>
-    </w:lvl>
-    <w:lvl w:ilvl="7" w:tplc="04090003" w:tentative="1">
-      <w:start w:val="1"/>
-      <w:numFmt w:val="bullet"/>
-      <w:lvlText w:val="o"/>
-      <w:lvlJc w:val="left"/>
-      <w:pPr>
-        <w:ind w:left="2880" w:hanging="360"/>
-      </w:pPr>
-      <w:rPr>
-        <w:rFonts w:ascii="Courier New" w:hAnsi="Courier New" w:cs="Courier New" w:hint="default"/>
-      </w:rPr>
-    </w:lvl>
-    <w:lvl w:ilvl="8" w:tplc="04090005" w:tentative="1">
-      <w:start w:val="1"/>
-      <w:numFmt w:val="bullet"/>
-      <w:lvlText w:val=""/>
-      <w:lvlJc w:val="left"/>
-      <w:pPr>
-        <w:ind w:left="3240" w:hanging="360"/>
-      </w:pPr>
-      <w:rPr>
-        <w:rFonts w:ascii="Wingdings" w:hAnsi="Wingdings" w:hint="default"/>
-      </w:rPr>
-    </w:lvl>
-  </w:abstractNum>
-  <w:abstractNum w:abstractNumId="40">
-    <w:nsid w:val="46932C0C"/>
-    <w:multiLevelType w:val="hybridMultilevel"/>
-    <w:tmpl w:val="E7CC04EC"/>
-    <w:lvl w:ilvl="0" w:tplc="04090001">
-      <w:start w:val="1"/>
-      <w:numFmt w:val="bullet"/>
-      <w:lvlText w:val=""/>
-      <w:lvlJc w:val="left"/>
-      <w:pPr>
-        <w:ind w:left="360" w:hanging="360"/>
-      </w:pPr>
-      <w:rPr>
-        <w:rFonts w:ascii="Symbol" w:hAnsi="Symbol" w:hint="default"/>
-      </w:rPr>
-    </w:lvl>
-    <w:lvl w:ilvl="1" w:tplc="04090003" w:tentative="1">
-      <w:start w:val="1"/>
-      <w:numFmt w:val="bullet"/>
-      <w:lvlText w:val="o"/>
-      <w:lvlJc w:val="left"/>
-      <w:pPr>
-        <w:ind w:left="720" w:hanging="360"/>
-      </w:pPr>
-      <w:rPr>
-        <w:rFonts w:ascii="Courier New" w:hAnsi="Courier New" w:cs="Courier New" w:hint="default"/>
-      </w:rPr>
-    </w:lvl>
-    <w:lvl w:ilvl="2" w:tplc="04090005" w:tentative="1">
-      <w:start w:val="1"/>
-      <w:numFmt w:val="bullet"/>
-      <w:lvlText w:val=""/>
-      <w:lvlJc w:val="left"/>
-      <w:pPr>
-        <w:ind w:left="1080" w:hanging="360"/>
-      </w:pPr>
-      <w:rPr>
-        <w:rFonts w:ascii="Wingdings" w:hAnsi="Wingdings" w:hint="default"/>
-      </w:rPr>
-    </w:lvl>
-    <w:lvl w:ilvl="3" w:tplc="04090001" w:tentative="1">
-      <w:start w:val="1"/>
-      <w:numFmt w:val="bullet"/>
-      <w:lvlText w:val=""/>
-      <w:lvlJc w:val="left"/>
-      <w:pPr>
-        <w:ind w:left="1440" w:hanging="360"/>
-      </w:pPr>
-      <w:rPr>
-        <w:rFonts w:ascii="Symbol" w:hAnsi="Symbol" w:hint="default"/>
-      </w:rPr>
-    </w:lvl>
-    <w:lvl w:ilvl="4" w:tplc="04090003" w:tentative="1">
-      <w:start w:val="1"/>
-      <w:numFmt w:val="bullet"/>
-      <w:lvlText w:val="o"/>
-      <w:lvlJc w:val="left"/>
-      <w:pPr>
-        <w:ind w:left="1800" w:hanging="360"/>
-      </w:pPr>
-      <w:rPr>
-        <w:rFonts w:ascii="Courier New" w:hAnsi="Courier New" w:cs="Courier New" w:hint="default"/>
-      </w:rPr>
-    </w:lvl>
-    <w:lvl w:ilvl="5" w:tplc="04090005" w:tentative="1">
-      <w:start w:val="1"/>
-      <w:numFmt w:val="bullet"/>
-      <w:lvlText w:val=""/>
-      <w:lvlJc w:val="left"/>
-      <w:pPr>
-        <w:ind w:left="2160" w:hanging="360"/>
-      </w:pPr>
-      <w:rPr>
-        <w:rFonts w:ascii="Wingdings" w:hAnsi="Wingdings" w:hint="default"/>
-      </w:rPr>
-    </w:lvl>
-    <w:lvl w:ilvl="6" w:tplc="04090001" w:tentative="1">
-      <w:start w:val="1"/>
-      <w:numFmt w:val="bullet"/>
-      <w:lvlText w:val=""/>
-      <w:lvlJc w:val="left"/>
-      <w:pPr>
-        <w:ind w:left="2520" w:hanging="360"/>
-      </w:pPr>
-      <w:rPr>
-        <w:rFonts w:ascii="Symbol" w:hAnsi="Symbol" w:hint="default"/>
-      </w:rPr>
-    </w:lvl>
-    <w:lvl w:ilvl="7" w:tplc="04090003" w:tentative="1">
-      <w:start w:val="1"/>
-      <w:numFmt w:val="bullet"/>
-      <w:lvlText w:val="o"/>
-      <w:lvlJc w:val="left"/>
-      <w:pPr>
-        <w:ind w:left="2880" w:hanging="360"/>
-      </w:pPr>
-      <w:rPr>
-        <w:rFonts w:ascii="Courier New" w:hAnsi="Courier New" w:cs="Courier New" w:hint="default"/>
-      </w:rPr>
-    </w:lvl>
-    <w:lvl w:ilvl="8" w:tplc="04090005" w:tentative="1">
-      <w:start w:val="1"/>
-      <w:numFmt w:val="bullet"/>
-      <w:lvlText w:val=""/>
-      <w:lvlJc w:val="left"/>
-      <w:pPr>
-        <w:ind w:left="3240" w:hanging="360"/>
-      </w:pPr>
-      <w:rPr>
-        <w:rFonts w:ascii="Wingdings" w:hAnsi="Wingdings" w:hint="default"/>
-      </w:rPr>
-    </w:lvl>
-  </w:abstractNum>
-  <w:abstractNum w:abstractNumId="41">
-    <w:nsid w:val="46932C0C"/>
-    <w:multiLevelType w:val="hybridMultilevel"/>
-    <w:tmpl w:val="E7CC04EC"/>
-    <w:lvl w:ilvl="0" w:tplc="04090001">
-      <w:start w:val="1"/>
-      <w:numFmt w:val="bullet"/>
-      <w:lvlText w:val=""/>
-      <w:lvlJc w:val="left"/>
-      <w:pPr>
-        <w:ind w:left="360" w:hanging="360"/>
-      </w:pPr>
-      <w:rPr>
-        <w:rFonts w:ascii="Symbol" w:hAnsi="Symbol" w:hint="default"/>
-      </w:rPr>
-    </w:lvl>
-    <w:lvl w:ilvl="1" w:tplc="04090003" w:tentative="1">
-      <w:start w:val="1"/>
-      <w:numFmt w:val="bullet"/>
-      <w:lvlText w:val="o"/>
-      <w:lvlJc w:val="left"/>
-      <w:pPr>
-        <w:ind w:left="720" w:hanging="360"/>
-      </w:pPr>
-      <w:rPr>
-        <w:rFonts w:ascii="Courier New" w:hAnsi="Courier New" w:cs="Courier New" w:hint="default"/>
-      </w:rPr>
-    </w:lvl>
-    <w:lvl w:ilvl="2" w:tplc="04090005" w:tentative="1">
-      <w:start w:val="1"/>
-      <w:numFmt w:val="bullet"/>
-      <w:lvlText w:val=""/>
-      <w:lvlJc w:val="left"/>
-      <w:pPr>
-        <w:ind w:left="1080" w:hanging="360"/>
-      </w:pPr>
-      <w:rPr>
-        <w:rFonts w:ascii="Wingdings" w:hAnsi="Wingdings" w:hint="default"/>
-      </w:rPr>
-    </w:lvl>
-    <w:lvl w:ilvl="3" w:tplc="04090001" w:tentative="1">
-      <w:start w:val="1"/>
-      <w:numFmt w:val="bullet"/>
-      <w:lvlText w:val=""/>
-      <w:lvlJc w:val="left"/>
-      <w:pPr>
-        <w:ind w:left="1440" w:hanging="360"/>
-      </w:pPr>
-      <w:rPr>
-        <w:rFonts w:ascii="Symbol" w:hAnsi="Symbol" w:hint="default"/>
-      </w:rPr>
-    </w:lvl>
-    <w:lvl w:ilvl="4" w:tplc="04090003" w:tentative="1">
-      <w:start w:val="1"/>
-      <w:numFmt w:val="bullet"/>
-      <w:lvlText w:val="o"/>
-      <w:lvlJc w:val="left"/>
-      <w:pPr>
-        <w:ind w:left="1800" w:hanging="360"/>
-      </w:pPr>
-      <w:rPr>
-        <w:rFonts w:ascii="Courier New" w:hAnsi="Courier New" w:cs="Courier New" w:hint="default"/>
-      </w:rPr>
-    </w:lvl>
-    <w:lvl w:ilvl="5" w:tplc="04090005" w:tentative="1">
-      <w:start w:val="1"/>
-      <w:numFmt w:val="bullet"/>
-      <w:lvlText w:val=""/>
-      <w:lvlJc w:val="left"/>
-      <w:pPr>
-        <w:ind w:left="2160" w:hanging="360"/>
-      </w:pPr>
-      <w:rPr>
-        <w:rFonts w:ascii="Wingdings" w:hAnsi="Wingdings" w:hint="default"/>
-      </w:rPr>
-    </w:lvl>
-    <w:lvl w:ilvl="6" w:tplc="04090001" w:tentative="1">
-      <w:start w:val="1"/>
-      <w:numFmt w:val="bullet"/>
-      <w:lvlText w:val=""/>
-      <w:lvlJc w:val="left"/>
-      <w:pPr>
-        <w:ind w:left="2520" w:hanging="360"/>
-      </w:pPr>
-      <w:rPr>
-        <w:rFonts w:ascii="Symbol" w:hAnsi="Symbol" w:hint="default"/>
-      </w:rPr>
-    </w:lvl>
-    <w:lvl w:ilvl="7" w:tplc="04090003" w:tentative="1">
-      <w:start w:val="1"/>
-      <w:numFmt w:val="bullet"/>
-      <w:lvlText w:val="o"/>
-      <w:lvlJc w:val="left"/>
-      <w:pPr>
-        <w:ind w:left="2880" w:hanging="360"/>
-      </w:pPr>
-      <w:rPr>
-        <w:rFonts w:ascii="Courier New" w:hAnsi="Courier New" w:cs="Courier New" w:hint="default"/>
-      </w:rPr>
-    </w:lvl>
-    <w:lvl w:ilvl="8" w:tplc="04090005" w:tentative="1">
-      <w:start w:val="1"/>
-      <w:numFmt w:val="bullet"/>
-      <w:lvlText w:val=""/>
-      <w:lvlJc w:val="left"/>
-      <w:pPr>
-        <w:ind w:left="3240" w:hanging="360"/>
-      </w:pPr>
-      <w:rPr>
-        <w:rFonts w:ascii="Wingdings" w:hAnsi="Wingdings" w:hint="default"/>
-      </w:rPr>
-    </w:lvl>
-  </w:abstractNum>
   <w:num w:numId="1">
     <w:abstractNumId w:val="5"/>
   </w:num>
@@ -8132,36 +7070,6 @@
   </w:num>
   <w:num w:numId="45">
     <w:abstractNumId w:val="36"/>
-    <w:lvlOverride w:ilvl="0">
-      <w:startOverride w:val="1"/>
-    </w:lvlOverride>
-  </w:num>
-  <w:num w:numId="46">
-    <w:abstractNumId w:val="37"/>
-    <w:lvlOverride w:ilvl="0">
-      <w:startOverride w:val="1"/>
-    </w:lvlOverride>
-  </w:num>
-  <w:num w:numId="47">
-    <w:abstractNumId w:val="38"/>
-    <w:lvlOverride w:ilvl="0">
-      <w:startOverride w:val="1"/>
-    </w:lvlOverride>
-  </w:num>
-  <w:num w:numId="48">
-    <w:abstractNumId w:val="39"/>
-    <w:lvlOverride w:ilvl="0">
-      <w:startOverride w:val="1"/>
-    </w:lvlOverride>
-  </w:num>
-  <w:num w:numId="49">
-    <w:abstractNumId w:val="40"/>
-    <w:lvlOverride w:ilvl="0">
-      <w:startOverride w:val="1"/>
-    </w:lvlOverride>
-  </w:num>
-  <w:num w:numId="50">
-    <w:abstractNumId w:val="41"/>
     <w:lvlOverride w:ilvl="0">
       <w:startOverride w:val="1"/>
     </w:lvlOverride>

</xml_diff>

<commit_message>
test de génération de fichier apres modif
</commit_message>
<xml_diff>
--- a/WebApplication4/Content/Devis_All_NS_Reneco_2018_6.docx
+++ b/WebApplication4/Content/Devis_All_NS_Reneco_2018_6.docx
@@ -850,7 +850,7 @@
                 <w:szCs w:val="16"/>
                 <w:lang w:val="fr-FR"/>
               </w:rPr>
-              <w:t>24/05/2018</w:t>
+              <w:t>25/05/2018</w:t>
             </w:r>
           </w:p>
         </w:tc>
@@ -970,7 +970,7 @@
                 <w:szCs w:val="16"/>
                 <w:lang w:val="fr-FR"/>
               </w:rPr>
-              <w:t>24/05/2018</w:t>
+              <w:t>25/05/2018</w:t>
             </w:r>
           </w:p>
         </w:tc>

</xml_diff>

<commit_message>
debut de la transition du devis Requester en angular asynchrone
</commit_message>
<xml_diff>
--- a/WebApplication4/Content/Devis_All_NS_Reneco_2018_6.docx
+++ b/WebApplication4/Content/Devis_All_NS_Reneco_2018_6.docx
@@ -850,7 +850,7 @@
                 <w:szCs w:val="16"/>
                 <w:lang w:val="fr-FR"/>
               </w:rPr>
-              <w:t>25/05/2018</w:t>
+              <w:t>29/05/2018</w:t>
             </w:r>
           </w:p>
         </w:tc>
@@ -970,7 +970,7 @@
                 <w:szCs w:val="16"/>
                 <w:lang w:val="fr-FR"/>
               </w:rPr>
-              <w:t>25/05/2018</w:t>
+              <w:t>29/05/2018</w:t>
             </w:r>
           </w:p>
         </w:tc>
@@ -1735,7 +1735,7 @@
               <w:rPr>
                 <w:lang w:val="fr-FR"/>
               </w:rPr>
-              <w:t>Devis</w:t>
+              <w:t>Reneco Apps</w:t>
             </w:r>
           </w:p>
         </w:tc>
@@ -1754,7 +1754,7 @@
               </w:numPr>
             </w:pPr>
             <w:r>
-              <w:t>test3</w:t>
+              <w:t>Gestion du backlog et planification</w:t>
             </w:r>
           </w:p>
           <w:p>
@@ -1765,18 +1765,7 @@
               </w:numPr>
             </w:pPr>
             <w:r>
-              <w:t>test1</w:t>
-            </w:r>
-          </w:p>
-          <w:p>
-            <w:pPr>
-              <w:numPr>
-                <w:ilvl w:val="0"/>
-                <w:numId w:val="45"/>
-              </w:numPr>
-            </w:pPr>
-            <w:r>
-              <w:t>test2</w:t>
+              <w:t>Choix de la stratégie de la validation des forms</w:t>
             </w:r>
           </w:p>
         </w:tc>
@@ -1793,8 +1782,465 @@
               <w:rPr>
                 <w:lang w:val="fr-FR"/>
               </w:rPr>
-              <w:t>5700,00€</w:t>
-            </w:r>
+              <w:t>5095,00€</w:t>
+            </w:r>
+          </w:p>
+        </w:tc>
+      </w:tr>
+      <w:tr>
+        <w:tc>
+          <w:tcPr>
+            <w:tcW w:w="2310" w:type="dxa"/>
+          </w:tcPr>
+          <w:p>
+            <w:pPr/>
+          </w:p>
+          <w:p>
+            <w:pPr/>
+            <w:r>
+              <w:rPr>
+                <w:lang w:val="fr-FR"/>
+              </w:rPr>
+              <w:t>eCollection</w:t>
+            </w:r>
+          </w:p>
+        </w:tc>
+        <w:tc>
+          <w:tcPr>
+            <w:tcW w:w="2310" w:type="dxa"/>
+          </w:tcPr>
+          <w:p>
+            <w:pPr/>
+          </w:p>
+          <w:p>
+            <w:pPr>
+              <w:numPr>
+                <w:ilvl w:val="0"/>
+                <w:numId w:val="46"/>
+              </w:numPr>
+            </w:pPr>
+            <w:r>
+              <w:t>Création d'un système de génération d'excel pour import </w:t>
+            </w:r>
+          </w:p>
+          <w:p>
+            <w:pPr>
+              <w:numPr>
+                <w:ilvl w:val="0"/>
+                <w:numId w:val="46"/>
+              </w:numPr>
+            </w:pPr>
+            <w:r>
+              <w:t>Mise à jour du module d'import avec modification de la base de données</w:t>
+            </w:r>
+          </w:p>
+          <w:p>
+            <w:pPr>
+              <w:numPr>
+                <w:ilvl w:val="0"/>
+                <w:numId w:val="46"/>
+              </w:numPr>
+            </w:pPr>
+            <w:r>
+              <w:t>Intégration des icones eCollection</w:t>
+            </w:r>
+          </w:p>
+          <w:p>
+            <w:pPr>
+              <w:numPr>
+                <w:ilvl w:val="0"/>
+                <w:numId w:val="46"/>
+              </w:numPr>
+            </w:pPr>
+            <w:r>
+              <w:t>Intégration des maquettes des écrans de visualisation des données d'échantillon (phase 1)</w:t>
+            </w:r>
+          </w:p>
+          <w:p>
+            <w:pPr>
+              <w:numPr>
+                <w:ilvl w:val="0"/>
+                <w:numId w:val="46"/>
+              </w:numPr>
+            </w:pPr>
+            <w:r>
+              <w:t>Traitement des retours de Mai suite à la MAJ de Mai</w:t>
+            </w:r>
+          </w:p>
+          <w:p>
+            <w:pPr>
+              <w:numPr>
+                <w:ilvl w:val="0"/>
+                <w:numId w:val="46"/>
+              </w:numPr>
+            </w:pPr>
+            <w:r>
+              <w:t>Intégration des maquettes de page d'accueil pour les différentes versions d'eCollection selon les différents sites.</w:t>
+            </w:r>
+          </w:p>
+          <w:p>
+            <w:pPr>
+              <w:numPr>
+                <w:ilvl w:val="0"/>
+                <w:numId w:val="46"/>
+              </w:numPr>
+            </w:pPr>
+            <w:r>
+              <w:t>Mise en place de règles pour les fichiers d'import</w:t>
+            </w:r>
+          </w:p>
+          <w:p>
+            <w:pPr>
+              <w:numPr>
+                <w:ilvl w:val="0"/>
+                <w:numId w:val="46"/>
+              </w:numPr>
+            </w:pPr>
+            <w:r>
+              <w:t>Vérification de la robustesse du système d'import selon la configuration, les types d'objets et les types d'import</w:t>
+            </w:r>
+          </w:p>
+        </w:tc>
+        <w:tc>
+          <w:tcPr>
+            <w:tcW w:w="2310" w:type="dxa"/>
+          </w:tcPr>
+          <w:p>
+            <w:pPr/>
+          </w:p>
+          <w:p>
+            <w:pPr/>
+            <w:r>
+              <w:rPr>
+                <w:lang w:val="fr-FR"/>
+              </w:rPr>
+              <w:t>11395,00€</w:t>
+            </w:r>
+          </w:p>
+        </w:tc>
+      </w:tr>
+      <w:tr>
+        <w:tc>
+          <w:tcPr>
+            <w:tcW w:w="2310" w:type="dxa"/>
+          </w:tcPr>
+          <w:p>
+            <w:pPr/>
+          </w:p>
+          <w:p>
+            <w:pPr/>
+            <w:r>
+              <w:rPr>
+                <w:lang w:val="fr-FR"/>
+              </w:rPr>
+              <w:t>Balance_RFID</w:t>
+            </w:r>
+          </w:p>
+        </w:tc>
+        <w:tc>
+          <w:tcPr>
+            <w:tcW w:w="2310" w:type="dxa"/>
+          </w:tcPr>
+          <w:p>
+            <w:pPr/>
+          </w:p>
+        </w:tc>
+        <w:tc>
+          <w:tcPr>
+            <w:tcW w:w="2310" w:type="dxa"/>
+          </w:tcPr>
+          <w:p>
+            <w:pPr/>
+          </w:p>
+        </w:tc>
+      </w:tr>
+      <w:tr>
+        <w:tc>
+          <w:tcPr>
+            <w:tcW w:w="2310" w:type="dxa"/>
+          </w:tcPr>
+          <w:p>
+            <w:pPr/>
+          </w:p>
+          <w:p>
+            <w:pPr/>
+            <w:r>
+              <w:rPr>
+                <w:lang w:val="fr-FR"/>
+              </w:rPr>
+              <w:t>Positions</w:t>
+            </w:r>
+          </w:p>
+        </w:tc>
+        <w:tc>
+          <w:tcPr>
+            <w:tcW w:w="2310" w:type="dxa"/>
+          </w:tcPr>
+          <w:p>
+            <w:pPr/>
+          </w:p>
+          <w:p>
+            <w:pPr>
+              <w:numPr>
+                <w:ilvl w:val="0"/>
+                <w:numId w:val="47"/>
+              </w:numPr>
+            </w:pPr>
+            <w:r>
+              <w:t>Corrections des maquettes de gestion des évènements</w:t>
+            </w:r>
+          </w:p>
+        </w:tc>
+        <w:tc>
+          <w:tcPr>
+            <w:tcW w:w="2310" w:type="dxa"/>
+          </w:tcPr>
+          <w:p>
+            <w:pPr/>
+          </w:p>
+          <w:p>
+            <w:pPr/>
+            <w:r>
+              <w:rPr>
+                <w:lang w:val="fr-FR"/>
+              </w:rPr>
+              <w:t>220,00€</w:t>
+            </w:r>
+          </w:p>
+        </w:tc>
+      </w:tr>
+      <w:tr>
+        <w:tc>
+          <w:tcPr>
+            <w:tcW w:w="2310" w:type="dxa"/>
+          </w:tcPr>
+          <w:p>
+            <w:pPr/>
+          </w:p>
+          <w:p>
+            <w:pPr/>
+            <w:r>
+              <w:rPr>
+                <w:lang w:val="fr-FR"/>
+              </w:rPr>
+              <w:t>FormBuilder</w:t>
+            </w:r>
+          </w:p>
+        </w:tc>
+        <w:tc>
+          <w:tcPr>
+            <w:tcW w:w="2310" w:type="dxa"/>
+          </w:tcPr>
+          <w:p>
+            <w:pPr/>
+          </w:p>
+        </w:tc>
+        <w:tc>
+          <w:tcPr>
+            <w:tcW w:w="2310" w:type="dxa"/>
+          </w:tcPr>
+          <w:p>
+            <w:pPr/>
+          </w:p>
+        </w:tc>
+      </w:tr>
+      <w:tr>
+        <w:tc>
+          <w:tcPr>
+            <w:tcW w:w="2310" w:type="dxa"/>
+          </w:tcPr>
+          <w:p>
+            <w:pPr/>
+          </w:p>
+          <w:p>
+            <w:pPr/>
+            <w:r>
+              <w:rPr>
+                <w:lang w:val="fr-FR"/>
+              </w:rPr>
+              <w:t>ecoRelevé-data</w:t>
+            </w:r>
+          </w:p>
+        </w:tc>
+        <w:tc>
+          <w:tcPr>
+            <w:tcW w:w="2310" w:type="dxa"/>
+          </w:tcPr>
+          <w:p>
+            <w:pPr/>
+          </w:p>
+          <w:p>
+            <w:pPr>
+              <w:numPr>
+                <w:ilvl w:val="0"/>
+                <w:numId w:val="48"/>
+              </w:numPr>
+            </w:pPr>
+            <w:r>
+              <w:t>Corrections des maquettes suite aux retours pour la gestion des protocoles</w:t>
+            </w:r>
+          </w:p>
+          <w:p>
+            <w:pPr>
+              <w:numPr>
+                <w:ilvl w:val="0"/>
+                <w:numId w:val="48"/>
+              </w:numPr>
+            </w:pPr>
+            <w:r>
+              <w:t>Maquette de la page individuals pour intégrer la nouvelle grille avec pager</w:t>
+            </w:r>
+          </w:p>
+          <w:p>
+            <w:pPr>
+              <w:numPr>
+                <w:ilvl w:val="0"/>
+                <w:numId w:val="48"/>
+              </w:numPr>
+            </w:pPr>
+            <w:r>
+              <w:t>Mise en place d'un pré-filtrage des données pour la page individus</w:t>
+            </w:r>
+          </w:p>
+        </w:tc>
+        <w:tc>
+          <w:tcPr>
+            <w:tcW w:w="2310" w:type="dxa"/>
+          </w:tcPr>
+          <w:p>
+            <w:pPr/>
+          </w:p>
+          <w:p>
+            <w:pPr/>
+            <w:r>
+              <w:rPr>
+                <w:lang w:val="fr-FR"/>
+              </w:rPr>
+              <w:t>7560,00€</w:t>
+            </w:r>
+          </w:p>
+        </w:tc>
+      </w:tr>
+      <w:tr>
+        <w:tc>
+          <w:tcPr>
+            <w:tcW w:w="2310" w:type="dxa"/>
+          </w:tcPr>
+          <w:p>
+            <w:pPr/>
+          </w:p>
+          <w:p>
+            <w:pPr/>
+            <w:r>
+              <w:rPr>
+                <w:lang w:val="fr-FR"/>
+              </w:rPr>
+              <w:t>TRACK</w:t>
+            </w:r>
+          </w:p>
+        </w:tc>
+        <w:tc>
+          <w:tcPr>
+            <w:tcW w:w="2310" w:type="dxa"/>
+          </w:tcPr>
+          <w:p>
+            <w:pPr/>
+          </w:p>
+          <w:p>
+            <w:pPr>
+              <w:numPr>
+                <w:ilvl w:val="0"/>
+                <w:numId w:val="49"/>
+              </w:numPr>
+            </w:pPr>
+            <w:r>
+              <w:t>Amélioration des maquettes existantes de l'outil repro (phase 1)</w:t>
+            </w:r>
+          </w:p>
+          <w:p>
+            <w:pPr>
+              <w:numPr>
+                <w:ilvl w:val="0"/>
+                <w:numId w:val="49"/>
+              </w:numPr>
+            </w:pPr>
+            <w:r>
+              <w:t>Répercution de la centralisation des référentiels</w:t>
+            </w:r>
+          </w:p>
+          <w:p>
+            <w:pPr>
+              <w:numPr>
+                <w:ilvl w:val="0"/>
+                <w:numId w:val="49"/>
+              </w:numPr>
+            </w:pPr>
+            <w:r>
+              <w:t>Export des colonnes dans l'ordre de TObs_Ordre</w:t>
+            </w:r>
+          </w:p>
+          <w:p>
+            <w:pPr>
+              <w:numPr>
+                <w:ilvl w:val="0"/>
+                <w:numId w:val="49"/>
+              </w:numPr>
+            </w:pPr>
+            <w:r>
+              <w:t>Intégration du système de reconstruction d'un état à une date donnée pour la gestion des saisies et import, pour des protocoles avec importapressortie = 0</w:t>
+            </w:r>
+          </w:p>
+        </w:tc>
+        <w:tc>
+          <w:tcPr>
+            <w:tcW w:w="2310" w:type="dxa"/>
+          </w:tcPr>
+          <w:p>
+            <w:pPr/>
+          </w:p>
+          <w:p>
+            <w:pPr/>
+            <w:r>
+              <w:rPr>
+                <w:lang w:val="fr-FR"/>
+              </w:rPr>
+              <w:t>4015,00€</w:t>
+            </w:r>
+          </w:p>
+        </w:tc>
+      </w:tr>
+      <w:tr>
+        <w:tc>
+          <w:tcPr>
+            <w:tcW w:w="2310" w:type="dxa"/>
+          </w:tcPr>
+          <w:p>
+            <w:pPr/>
+          </w:p>
+          <w:p>
+            <w:pPr/>
+            <w:r>
+              <w:rPr>
+                <w:lang w:val="fr-FR"/>
+              </w:rPr>
+              <w:t>Reneco Data Centralization</w:t>
+            </w:r>
+          </w:p>
+        </w:tc>
+        <w:tc>
+          <w:tcPr>
+            <w:tcW w:w="2310" w:type="dxa"/>
+          </w:tcPr>
+          <w:p>
+            <w:pPr/>
+          </w:p>
+        </w:tc>
+        <w:tc>
+          <w:tcPr>
+            <w:tcW w:w="2310" w:type="dxa"/>
+          </w:tcPr>
+          <w:p>
+            <w:pPr/>
           </w:p>
         </w:tc>
       </w:tr>
@@ -1926,7 +2372,7 @@
                 <w:szCs w:val="21"/>
                 <w:lang w:eastAsia="fr-FR"/>
               </w:rPr>
-              <w:t>5700,00</w:t>
+              <w:t>28285,00</w:t>
             </w:r>
             <w:r>
               <w:rPr>
@@ -2147,7 +2593,7 @@
       <w:proofErr w:type="spellStart"/>
       <w:proofErr w:type="spellEnd"/>
       <w:r>
-        <w:t>31560,00</w:t>
+        <w:t>54145,00</w:t>
       </w:r>
       <w:r>
         <w:t>€</w:t>
@@ -6903,6 +7349,458 @@
       </w:rPr>
     </w:lvl>
   </w:abstractNum>
+  <w:abstractNum w:abstractNumId="37">
+    <w:nsid w:val="46932C0C"/>
+    <w:multiLevelType w:val="hybridMultilevel"/>
+    <w:tmpl w:val="E7CC04EC"/>
+    <w:lvl w:ilvl="0" w:tplc="04090001">
+      <w:start w:val="1"/>
+      <w:numFmt w:val="bullet"/>
+      <w:lvlText w:val=""/>
+      <w:lvlJc w:val="left"/>
+      <w:pPr>
+        <w:ind w:left="360" w:hanging="360"/>
+      </w:pPr>
+      <w:rPr>
+        <w:rFonts w:ascii="Symbol" w:hAnsi="Symbol" w:hint="default"/>
+      </w:rPr>
+    </w:lvl>
+    <w:lvl w:ilvl="1" w:tplc="04090003" w:tentative="1">
+      <w:start w:val="1"/>
+      <w:numFmt w:val="bullet"/>
+      <w:lvlText w:val="o"/>
+      <w:lvlJc w:val="left"/>
+      <w:pPr>
+        <w:ind w:left="720" w:hanging="360"/>
+      </w:pPr>
+      <w:rPr>
+        <w:rFonts w:ascii="Courier New" w:hAnsi="Courier New" w:cs="Courier New" w:hint="default"/>
+      </w:rPr>
+    </w:lvl>
+    <w:lvl w:ilvl="2" w:tplc="04090005" w:tentative="1">
+      <w:start w:val="1"/>
+      <w:numFmt w:val="bullet"/>
+      <w:lvlText w:val=""/>
+      <w:lvlJc w:val="left"/>
+      <w:pPr>
+        <w:ind w:left="1080" w:hanging="360"/>
+      </w:pPr>
+      <w:rPr>
+        <w:rFonts w:ascii="Wingdings" w:hAnsi="Wingdings" w:hint="default"/>
+      </w:rPr>
+    </w:lvl>
+    <w:lvl w:ilvl="3" w:tplc="04090001" w:tentative="1">
+      <w:start w:val="1"/>
+      <w:numFmt w:val="bullet"/>
+      <w:lvlText w:val=""/>
+      <w:lvlJc w:val="left"/>
+      <w:pPr>
+        <w:ind w:left="1440" w:hanging="360"/>
+      </w:pPr>
+      <w:rPr>
+        <w:rFonts w:ascii="Symbol" w:hAnsi="Symbol" w:hint="default"/>
+      </w:rPr>
+    </w:lvl>
+    <w:lvl w:ilvl="4" w:tplc="04090003" w:tentative="1">
+      <w:start w:val="1"/>
+      <w:numFmt w:val="bullet"/>
+      <w:lvlText w:val="o"/>
+      <w:lvlJc w:val="left"/>
+      <w:pPr>
+        <w:ind w:left="1800" w:hanging="360"/>
+      </w:pPr>
+      <w:rPr>
+        <w:rFonts w:ascii="Courier New" w:hAnsi="Courier New" w:cs="Courier New" w:hint="default"/>
+      </w:rPr>
+    </w:lvl>
+    <w:lvl w:ilvl="5" w:tplc="04090005" w:tentative="1">
+      <w:start w:val="1"/>
+      <w:numFmt w:val="bullet"/>
+      <w:lvlText w:val=""/>
+      <w:lvlJc w:val="left"/>
+      <w:pPr>
+        <w:ind w:left="2160" w:hanging="360"/>
+      </w:pPr>
+      <w:rPr>
+        <w:rFonts w:ascii="Wingdings" w:hAnsi="Wingdings" w:hint="default"/>
+      </w:rPr>
+    </w:lvl>
+    <w:lvl w:ilvl="6" w:tplc="04090001" w:tentative="1">
+      <w:start w:val="1"/>
+      <w:numFmt w:val="bullet"/>
+      <w:lvlText w:val=""/>
+      <w:lvlJc w:val="left"/>
+      <w:pPr>
+        <w:ind w:left="2520" w:hanging="360"/>
+      </w:pPr>
+      <w:rPr>
+        <w:rFonts w:ascii="Symbol" w:hAnsi="Symbol" w:hint="default"/>
+      </w:rPr>
+    </w:lvl>
+    <w:lvl w:ilvl="7" w:tplc="04090003" w:tentative="1">
+      <w:start w:val="1"/>
+      <w:numFmt w:val="bullet"/>
+      <w:lvlText w:val="o"/>
+      <w:lvlJc w:val="left"/>
+      <w:pPr>
+        <w:ind w:left="2880" w:hanging="360"/>
+      </w:pPr>
+      <w:rPr>
+        <w:rFonts w:ascii="Courier New" w:hAnsi="Courier New" w:cs="Courier New" w:hint="default"/>
+      </w:rPr>
+    </w:lvl>
+    <w:lvl w:ilvl="8" w:tplc="04090005" w:tentative="1">
+      <w:start w:val="1"/>
+      <w:numFmt w:val="bullet"/>
+      <w:lvlText w:val=""/>
+      <w:lvlJc w:val="left"/>
+      <w:pPr>
+        <w:ind w:left="3240" w:hanging="360"/>
+      </w:pPr>
+      <w:rPr>
+        <w:rFonts w:ascii="Wingdings" w:hAnsi="Wingdings" w:hint="default"/>
+      </w:rPr>
+    </w:lvl>
+  </w:abstractNum>
+  <w:abstractNum w:abstractNumId="38">
+    <w:nsid w:val="46932C0C"/>
+    <w:multiLevelType w:val="hybridMultilevel"/>
+    <w:tmpl w:val="E7CC04EC"/>
+    <w:lvl w:ilvl="0" w:tplc="04090001">
+      <w:start w:val="1"/>
+      <w:numFmt w:val="bullet"/>
+      <w:lvlText w:val=""/>
+      <w:lvlJc w:val="left"/>
+      <w:pPr>
+        <w:ind w:left="360" w:hanging="360"/>
+      </w:pPr>
+      <w:rPr>
+        <w:rFonts w:ascii="Symbol" w:hAnsi="Symbol" w:hint="default"/>
+      </w:rPr>
+    </w:lvl>
+    <w:lvl w:ilvl="1" w:tplc="04090003" w:tentative="1">
+      <w:start w:val="1"/>
+      <w:numFmt w:val="bullet"/>
+      <w:lvlText w:val="o"/>
+      <w:lvlJc w:val="left"/>
+      <w:pPr>
+        <w:ind w:left="720" w:hanging="360"/>
+      </w:pPr>
+      <w:rPr>
+        <w:rFonts w:ascii="Courier New" w:hAnsi="Courier New" w:cs="Courier New" w:hint="default"/>
+      </w:rPr>
+    </w:lvl>
+    <w:lvl w:ilvl="2" w:tplc="04090005" w:tentative="1">
+      <w:start w:val="1"/>
+      <w:numFmt w:val="bullet"/>
+      <w:lvlText w:val=""/>
+      <w:lvlJc w:val="left"/>
+      <w:pPr>
+        <w:ind w:left="1080" w:hanging="360"/>
+      </w:pPr>
+      <w:rPr>
+        <w:rFonts w:ascii="Wingdings" w:hAnsi="Wingdings" w:hint="default"/>
+      </w:rPr>
+    </w:lvl>
+    <w:lvl w:ilvl="3" w:tplc="04090001" w:tentative="1">
+      <w:start w:val="1"/>
+      <w:numFmt w:val="bullet"/>
+      <w:lvlText w:val=""/>
+      <w:lvlJc w:val="left"/>
+      <w:pPr>
+        <w:ind w:left="1440" w:hanging="360"/>
+      </w:pPr>
+      <w:rPr>
+        <w:rFonts w:ascii="Symbol" w:hAnsi="Symbol" w:hint="default"/>
+      </w:rPr>
+    </w:lvl>
+    <w:lvl w:ilvl="4" w:tplc="04090003" w:tentative="1">
+      <w:start w:val="1"/>
+      <w:numFmt w:val="bullet"/>
+      <w:lvlText w:val="o"/>
+      <w:lvlJc w:val="left"/>
+      <w:pPr>
+        <w:ind w:left="1800" w:hanging="360"/>
+      </w:pPr>
+      <w:rPr>
+        <w:rFonts w:ascii="Courier New" w:hAnsi="Courier New" w:cs="Courier New" w:hint="default"/>
+      </w:rPr>
+    </w:lvl>
+    <w:lvl w:ilvl="5" w:tplc="04090005" w:tentative="1">
+      <w:start w:val="1"/>
+      <w:numFmt w:val="bullet"/>
+      <w:lvlText w:val=""/>
+      <w:lvlJc w:val="left"/>
+      <w:pPr>
+        <w:ind w:left="2160" w:hanging="360"/>
+      </w:pPr>
+      <w:rPr>
+        <w:rFonts w:ascii="Wingdings" w:hAnsi="Wingdings" w:hint="default"/>
+      </w:rPr>
+    </w:lvl>
+    <w:lvl w:ilvl="6" w:tplc="04090001" w:tentative="1">
+      <w:start w:val="1"/>
+      <w:numFmt w:val="bullet"/>
+      <w:lvlText w:val=""/>
+      <w:lvlJc w:val="left"/>
+      <w:pPr>
+        <w:ind w:left="2520" w:hanging="360"/>
+      </w:pPr>
+      <w:rPr>
+        <w:rFonts w:ascii="Symbol" w:hAnsi="Symbol" w:hint="default"/>
+      </w:rPr>
+    </w:lvl>
+    <w:lvl w:ilvl="7" w:tplc="04090003" w:tentative="1">
+      <w:start w:val="1"/>
+      <w:numFmt w:val="bullet"/>
+      <w:lvlText w:val="o"/>
+      <w:lvlJc w:val="left"/>
+      <w:pPr>
+        <w:ind w:left="2880" w:hanging="360"/>
+      </w:pPr>
+      <w:rPr>
+        <w:rFonts w:ascii="Courier New" w:hAnsi="Courier New" w:cs="Courier New" w:hint="default"/>
+      </w:rPr>
+    </w:lvl>
+    <w:lvl w:ilvl="8" w:tplc="04090005" w:tentative="1">
+      <w:start w:val="1"/>
+      <w:numFmt w:val="bullet"/>
+      <w:lvlText w:val=""/>
+      <w:lvlJc w:val="left"/>
+      <w:pPr>
+        <w:ind w:left="3240" w:hanging="360"/>
+      </w:pPr>
+      <w:rPr>
+        <w:rFonts w:ascii="Wingdings" w:hAnsi="Wingdings" w:hint="default"/>
+      </w:rPr>
+    </w:lvl>
+  </w:abstractNum>
+  <w:abstractNum w:abstractNumId="39">
+    <w:nsid w:val="46932C0C"/>
+    <w:multiLevelType w:val="hybridMultilevel"/>
+    <w:tmpl w:val="E7CC04EC"/>
+    <w:lvl w:ilvl="0" w:tplc="04090001">
+      <w:start w:val="1"/>
+      <w:numFmt w:val="bullet"/>
+      <w:lvlText w:val=""/>
+      <w:lvlJc w:val="left"/>
+      <w:pPr>
+        <w:ind w:left="360" w:hanging="360"/>
+      </w:pPr>
+      <w:rPr>
+        <w:rFonts w:ascii="Symbol" w:hAnsi="Symbol" w:hint="default"/>
+      </w:rPr>
+    </w:lvl>
+    <w:lvl w:ilvl="1" w:tplc="04090003" w:tentative="1">
+      <w:start w:val="1"/>
+      <w:numFmt w:val="bullet"/>
+      <w:lvlText w:val="o"/>
+      <w:lvlJc w:val="left"/>
+      <w:pPr>
+        <w:ind w:left="720" w:hanging="360"/>
+      </w:pPr>
+      <w:rPr>
+        <w:rFonts w:ascii="Courier New" w:hAnsi="Courier New" w:cs="Courier New" w:hint="default"/>
+      </w:rPr>
+    </w:lvl>
+    <w:lvl w:ilvl="2" w:tplc="04090005" w:tentative="1">
+      <w:start w:val="1"/>
+      <w:numFmt w:val="bullet"/>
+      <w:lvlText w:val=""/>
+      <w:lvlJc w:val="left"/>
+      <w:pPr>
+        <w:ind w:left="1080" w:hanging="360"/>
+      </w:pPr>
+      <w:rPr>
+        <w:rFonts w:ascii="Wingdings" w:hAnsi="Wingdings" w:hint="default"/>
+      </w:rPr>
+    </w:lvl>
+    <w:lvl w:ilvl="3" w:tplc="04090001" w:tentative="1">
+      <w:start w:val="1"/>
+      <w:numFmt w:val="bullet"/>
+      <w:lvlText w:val=""/>
+      <w:lvlJc w:val="left"/>
+      <w:pPr>
+        <w:ind w:left="1440" w:hanging="360"/>
+      </w:pPr>
+      <w:rPr>
+        <w:rFonts w:ascii="Symbol" w:hAnsi="Symbol" w:hint="default"/>
+      </w:rPr>
+    </w:lvl>
+    <w:lvl w:ilvl="4" w:tplc="04090003" w:tentative="1">
+      <w:start w:val="1"/>
+      <w:numFmt w:val="bullet"/>
+      <w:lvlText w:val="o"/>
+      <w:lvlJc w:val="left"/>
+      <w:pPr>
+        <w:ind w:left="1800" w:hanging="360"/>
+      </w:pPr>
+      <w:rPr>
+        <w:rFonts w:ascii="Courier New" w:hAnsi="Courier New" w:cs="Courier New" w:hint="default"/>
+      </w:rPr>
+    </w:lvl>
+    <w:lvl w:ilvl="5" w:tplc="04090005" w:tentative="1">
+      <w:start w:val="1"/>
+      <w:numFmt w:val="bullet"/>
+      <w:lvlText w:val=""/>
+      <w:lvlJc w:val="left"/>
+      <w:pPr>
+        <w:ind w:left="2160" w:hanging="360"/>
+      </w:pPr>
+      <w:rPr>
+        <w:rFonts w:ascii="Wingdings" w:hAnsi="Wingdings" w:hint="default"/>
+      </w:rPr>
+    </w:lvl>
+    <w:lvl w:ilvl="6" w:tplc="04090001" w:tentative="1">
+      <w:start w:val="1"/>
+      <w:numFmt w:val="bullet"/>
+      <w:lvlText w:val=""/>
+      <w:lvlJc w:val="left"/>
+      <w:pPr>
+        <w:ind w:left="2520" w:hanging="360"/>
+      </w:pPr>
+      <w:rPr>
+        <w:rFonts w:ascii="Symbol" w:hAnsi="Symbol" w:hint="default"/>
+      </w:rPr>
+    </w:lvl>
+    <w:lvl w:ilvl="7" w:tplc="04090003" w:tentative="1">
+      <w:start w:val="1"/>
+      <w:numFmt w:val="bullet"/>
+      <w:lvlText w:val="o"/>
+      <w:lvlJc w:val="left"/>
+      <w:pPr>
+        <w:ind w:left="2880" w:hanging="360"/>
+      </w:pPr>
+      <w:rPr>
+        <w:rFonts w:ascii="Courier New" w:hAnsi="Courier New" w:cs="Courier New" w:hint="default"/>
+      </w:rPr>
+    </w:lvl>
+    <w:lvl w:ilvl="8" w:tplc="04090005" w:tentative="1">
+      <w:start w:val="1"/>
+      <w:numFmt w:val="bullet"/>
+      <w:lvlText w:val=""/>
+      <w:lvlJc w:val="left"/>
+      <w:pPr>
+        <w:ind w:left="3240" w:hanging="360"/>
+      </w:pPr>
+      <w:rPr>
+        <w:rFonts w:ascii="Wingdings" w:hAnsi="Wingdings" w:hint="default"/>
+      </w:rPr>
+    </w:lvl>
+  </w:abstractNum>
+  <w:abstractNum w:abstractNumId="40">
+    <w:nsid w:val="46932C0C"/>
+    <w:multiLevelType w:val="hybridMultilevel"/>
+    <w:tmpl w:val="E7CC04EC"/>
+    <w:lvl w:ilvl="0" w:tplc="04090001">
+      <w:start w:val="1"/>
+      <w:numFmt w:val="bullet"/>
+      <w:lvlText w:val=""/>
+      <w:lvlJc w:val="left"/>
+      <w:pPr>
+        <w:ind w:left="360" w:hanging="360"/>
+      </w:pPr>
+      <w:rPr>
+        <w:rFonts w:ascii="Symbol" w:hAnsi="Symbol" w:hint="default"/>
+      </w:rPr>
+    </w:lvl>
+    <w:lvl w:ilvl="1" w:tplc="04090003" w:tentative="1">
+      <w:start w:val="1"/>
+      <w:numFmt w:val="bullet"/>
+      <w:lvlText w:val="o"/>
+      <w:lvlJc w:val="left"/>
+      <w:pPr>
+        <w:ind w:left="720" w:hanging="360"/>
+      </w:pPr>
+      <w:rPr>
+        <w:rFonts w:ascii="Courier New" w:hAnsi="Courier New" w:cs="Courier New" w:hint="default"/>
+      </w:rPr>
+    </w:lvl>
+    <w:lvl w:ilvl="2" w:tplc="04090005" w:tentative="1">
+      <w:start w:val="1"/>
+      <w:numFmt w:val="bullet"/>
+      <w:lvlText w:val=""/>
+      <w:lvlJc w:val="left"/>
+      <w:pPr>
+        <w:ind w:left="1080" w:hanging="360"/>
+      </w:pPr>
+      <w:rPr>
+        <w:rFonts w:ascii="Wingdings" w:hAnsi="Wingdings" w:hint="default"/>
+      </w:rPr>
+    </w:lvl>
+    <w:lvl w:ilvl="3" w:tplc="04090001" w:tentative="1">
+      <w:start w:val="1"/>
+      <w:numFmt w:val="bullet"/>
+      <w:lvlText w:val=""/>
+      <w:lvlJc w:val="left"/>
+      <w:pPr>
+        <w:ind w:left="1440" w:hanging="360"/>
+      </w:pPr>
+      <w:rPr>
+        <w:rFonts w:ascii="Symbol" w:hAnsi="Symbol" w:hint="default"/>
+      </w:rPr>
+    </w:lvl>
+    <w:lvl w:ilvl="4" w:tplc="04090003" w:tentative="1">
+      <w:start w:val="1"/>
+      <w:numFmt w:val="bullet"/>
+      <w:lvlText w:val="o"/>
+      <w:lvlJc w:val="left"/>
+      <w:pPr>
+        <w:ind w:left="1800" w:hanging="360"/>
+      </w:pPr>
+      <w:rPr>
+        <w:rFonts w:ascii="Courier New" w:hAnsi="Courier New" w:cs="Courier New" w:hint="default"/>
+      </w:rPr>
+    </w:lvl>
+    <w:lvl w:ilvl="5" w:tplc="04090005" w:tentative="1">
+      <w:start w:val="1"/>
+      <w:numFmt w:val="bullet"/>
+      <w:lvlText w:val=""/>
+      <w:lvlJc w:val="left"/>
+      <w:pPr>
+        <w:ind w:left="2160" w:hanging="360"/>
+      </w:pPr>
+      <w:rPr>
+        <w:rFonts w:ascii="Wingdings" w:hAnsi="Wingdings" w:hint="default"/>
+      </w:rPr>
+    </w:lvl>
+    <w:lvl w:ilvl="6" w:tplc="04090001" w:tentative="1">
+      <w:start w:val="1"/>
+      <w:numFmt w:val="bullet"/>
+      <w:lvlText w:val=""/>
+      <w:lvlJc w:val="left"/>
+      <w:pPr>
+        <w:ind w:left="2520" w:hanging="360"/>
+      </w:pPr>
+      <w:rPr>
+        <w:rFonts w:ascii="Symbol" w:hAnsi="Symbol" w:hint="default"/>
+      </w:rPr>
+    </w:lvl>
+    <w:lvl w:ilvl="7" w:tplc="04090003" w:tentative="1">
+      <w:start w:val="1"/>
+      <w:numFmt w:val="bullet"/>
+      <w:lvlText w:val="o"/>
+      <w:lvlJc w:val="left"/>
+      <w:pPr>
+        <w:ind w:left="2880" w:hanging="360"/>
+      </w:pPr>
+      <w:rPr>
+        <w:rFonts w:ascii="Courier New" w:hAnsi="Courier New" w:cs="Courier New" w:hint="default"/>
+      </w:rPr>
+    </w:lvl>
+    <w:lvl w:ilvl="8" w:tplc="04090005" w:tentative="1">
+      <w:start w:val="1"/>
+      <w:numFmt w:val="bullet"/>
+      <w:lvlText w:val=""/>
+      <w:lvlJc w:val="left"/>
+      <w:pPr>
+        <w:ind w:left="3240" w:hanging="360"/>
+      </w:pPr>
+      <w:rPr>
+        <w:rFonts w:ascii="Wingdings" w:hAnsi="Wingdings" w:hint="default"/>
+      </w:rPr>
+    </w:lvl>
+  </w:abstractNum>
   <w:num w:numId="1">
     <w:abstractNumId w:val="5"/>
   </w:num>
@@ -7070,6 +7968,30 @@
   </w:num>
   <w:num w:numId="45">
     <w:abstractNumId w:val="36"/>
+    <w:lvlOverride w:ilvl="0">
+      <w:startOverride w:val="1"/>
+    </w:lvlOverride>
+  </w:num>
+  <w:num w:numId="46">
+    <w:abstractNumId w:val="37"/>
+    <w:lvlOverride w:ilvl="0">
+      <w:startOverride w:val="1"/>
+    </w:lvlOverride>
+  </w:num>
+  <w:num w:numId="47">
+    <w:abstractNumId w:val="38"/>
+    <w:lvlOverride w:ilvl="0">
+      <w:startOverride w:val="1"/>
+    </w:lvlOverride>
+  </w:num>
+  <w:num w:numId="48">
+    <w:abstractNumId w:val="39"/>
+    <w:lvlOverride w:ilvl="0">
+      <w:startOverride w:val="1"/>
+    </w:lvlOverride>
+  </w:num>
+  <w:num w:numId="49">
+    <w:abstractNumId w:val="40"/>
     <w:lvlOverride w:ilvl="0">
       <w:startOverride w:val="1"/>
     </w:lvlOverride>

</xml_diff>

<commit_message>
adaptation des erreurs de calcul et génération de fichier de calcul.txt
</commit_message>
<xml_diff>
--- a/WebApplication4/Content/Devis_All_NS_Reneco_2018_6.docx
+++ b/WebApplication4/Content/Devis_All_NS_Reneco_2018_6.docx
@@ -1782,7 +1782,7 @@
               <w:rPr>
                 <w:lang w:val="fr-FR"/>
               </w:rPr>
-              <w:t>5095,00€</w:t>
+              <w:t>5620,00€</w:t>
             </w:r>
           </w:p>
         </w:tc>
@@ -1914,7 +1914,7 @@
               <w:rPr>
                 <w:lang w:val="fr-FR"/>
               </w:rPr>
-              <w:t>11395,00€</w:t>
+              <w:t>11020,00€</w:t>
             </w:r>
           </w:p>
         </w:tc>
@@ -2116,7 +2116,7 @@
               <w:rPr>
                 <w:lang w:val="fr-FR"/>
               </w:rPr>
-              <w:t>7560,00€</w:t>
+              <w:t>6570,00€</w:t>
             </w:r>
           </w:p>
         </w:tc>
@@ -2372,7 +2372,7 @@
                 <w:szCs w:val="21"/>
                 <w:lang w:eastAsia="fr-FR"/>
               </w:rPr>
-              <w:t>28285,00</w:t>
+              <w:t>27445,00</w:t>
             </w:r>
             <w:r>
               <w:rPr>
@@ -2593,7 +2593,7 @@
       <w:proofErr w:type="spellStart"/>
       <w:proofErr w:type="spellEnd"/>
       <w:r>
-        <w:t>54145,00</w:t>
+        <w:t>53305,00</w:t>
       </w:r>
       <w:r>
         <w:t>€</w:t>

</xml_diff>

<commit_message>
test de generation de fichier apres modif du process de calcul
</commit_message>
<xml_diff>
--- a/WebApplication4/Content/Devis_All_NS_Reneco_2018_6.docx
+++ b/WebApplication4/Content/Devis_All_NS_Reneco_2018_6.docx
@@ -850,7 +850,7 @@
                 <w:szCs w:val="16"/>
                 <w:lang w:val="fr-FR"/>
               </w:rPr>
-              <w:t>30/05/2018</w:t>
+              <w:t>31/05/2018</w:t>
             </w:r>
           </w:p>
         </w:tc>
@@ -970,7 +970,7 @@
                 <w:szCs w:val="16"/>
                 <w:lang w:val="fr-FR"/>
               </w:rPr>
-              <w:t>30/05/2018</w:t>
+              <w:t>31/05/2018</w:t>
             </w:r>
           </w:p>
         </w:tc>
@@ -1754,18 +1754,7 @@
               </w:numPr>
             </w:pPr>
             <w:r>
-              <w:t>Gestion du backlog et planification</w:t>
-            </w:r>
-          </w:p>
-          <w:p>
-            <w:pPr>
-              <w:numPr>
-                <w:ilvl w:val="0"/>
-                <w:numId w:val="45"/>
-              </w:numPr>
-            </w:pPr>
-            <w:r>
-              <w:t>Choix de la stratégie de la validation des forms</w:t>
+              <w:t>Mise en place d'un nouveau workflow pour le support</w:t>
             </w:r>
           </w:p>
         </w:tc>
@@ -1782,7 +1771,7 @@
               <w:rPr>
                 <w:lang w:val="fr-FR"/>
               </w:rPr>
-              <w:t>5620,00€</w:t>
+              <w:t>750,00€</w:t>
             </w:r>
           </w:p>
         </w:tc>
@@ -1820,7 +1809,7 @@
               </w:numPr>
             </w:pPr>
             <w:r>
-              <w:t>Création d'un système de génération d'excel pour import </w:t>
+              <w:t>Intégration des derniers icones à la font Reneco</w:t>
             </w:r>
           </w:p>
           <w:p>
@@ -1831,7 +1820,7 @@
               </w:numPr>
             </w:pPr>
             <w:r>
-              <w:t>Mise à jour du module d'import avec modification de la base de données</w:t>
+              <w:t>Résolution des différences saisie/import</w:t>
             </w:r>
           </w:p>
           <w:p>
@@ -1842,7 +1831,7 @@
               </w:numPr>
             </w:pPr>
             <w:r>
-              <w:t>Intégration des icones eCollection</w:t>
+              <w:t>Mise en place d'un type d'input "list of objects" pouvant prendre plus d'un paramètre</w:t>
             </w:r>
           </w:p>
           <w:p>
@@ -1853,7 +1842,7 @@
               </w:numPr>
             </w:pPr>
             <w:r>
-              <w:t>Intégration des maquettes des écrans de visualisation des données d'échantillon (phase 1)</w:t>
+              <w:t>Création d'un système de génération d'excel pour import </w:t>
             </w:r>
           </w:p>
           <w:p>
@@ -1864,7 +1853,7 @@
               </w:numPr>
             </w:pPr>
             <w:r>
-              <w:t>Traitement des retours de Mai suite à la MAJ de Mai</w:t>
+              <w:t>Mise à jour du module d'import avec modification de la base de données</w:t>
             </w:r>
           </w:p>
           <w:p>
@@ -1875,7 +1864,7 @@
               </w:numPr>
             </w:pPr>
             <w:r>
-              <w:t>Intégration des maquettes de page d'accueil pour les différentes versions d'eCollection selon les différents sites.</w:t>
+              <w:t>Contextualisation de la page d'accueil</w:t>
             </w:r>
           </w:p>
           <w:p>
@@ -1886,7 +1875,7 @@
               </w:numPr>
             </w:pPr>
             <w:r>
-              <w:t>Mise en place de règles pour les fichiers d'import</w:t>
+              <w:t>Connexion inter-application eCollection vs TRACK</w:t>
             </w:r>
           </w:p>
           <w:p>
@@ -1897,7 +1886,7 @@
               </w:numPr>
             </w:pPr>
             <w:r>
-              <w:t>Vérification de la robustesse du système d'import selon la configuration, les types d'objets et les types d'import</w:t>
+              <w:t>Intégration des icones eCollection</w:t>
             </w:r>
           </w:p>
         </w:tc>
@@ -1914,7 +1903,7 @@
               <w:rPr>
                 <w:lang w:val="fr-FR"/>
               </w:rPr>
-              <w:t>8490,00€</w:t>
+              <w:t>5900,00€</w:t>
             </w:r>
           </w:p>
         </w:tc>
@@ -1944,6 +1933,50 @@
           <w:p>
             <w:pPr/>
           </w:p>
+          <w:p>
+            <w:pPr>
+              <w:numPr>
+                <w:ilvl w:val="0"/>
+                <w:numId w:val="47"/>
+              </w:numPr>
+            </w:pPr>
+            <w:r>
+              <w:t>Démonstrations, présentations et discussions lors de la Mission NARC Avril 2018</w:t>
+            </w:r>
+          </w:p>
+          <w:p>
+            <w:pPr>
+              <w:numPr>
+                <w:ilvl w:val="0"/>
+                <w:numId w:val="47"/>
+              </w:numPr>
+            </w:pPr>
+            <w:r>
+              <w:t>Préparation de la misson au NARC d'avril 2018</w:t>
+            </w:r>
+          </w:p>
+          <w:p>
+            <w:pPr>
+              <w:numPr>
+                <w:ilvl w:val="0"/>
+                <w:numId w:val="47"/>
+              </w:numPr>
+            </w:pPr>
+            <w:r>
+              <w:t>Élaboration de propositions de packaging  pour le transport du système de pesée</w:t>
+            </w:r>
+          </w:p>
+          <w:p>
+            <w:pPr>
+              <w:numPr>
+                <w:ilvl w:val="0"/>
+                <w:numId w:val="47"/>
+              </w:numPr>
+            </w:pPr>
+            <w:r>
+              <w:t>Traitement des retours utilisateurs issus de la démonstration au NARC</w:t>
+            </w:r>
+          </w:p>
         </w:tc>
         <w:tc>
           <w:tcPr>
@@ -1951,6 +1984,15 @@
           </w:tcPr>
           <w:p>
             <w:pPr/>
+          </w:p>
+          <w:p>
+            <w:pPr/>
+            <w:r>
+              <w:rPr>
+                <w:lang w:val="fr-FR"/>
+              </w:rPr>
+              <w:t>6160€</w:t>
+            </w:r>
           </w:p>
         </w:tc>
       </w:tr>
@@ -1983,11 +2025,11 @@
             <w:pPr>
               <w:numPr>
                 <w:ilvl w:val="0"/>
-                <w:numId w:val="47"/>
+                <w:numId w:val="48"/>
               </w:numPr>
             </w:pPr>
             <w:r>
-              <w:t>Corrections des maquettes de gestion des évènements</w:t>
+              <w:t>Mise à jour de l'application Position sur Renecore</w:t>
             </w:r>
           </w:p>
         </w:tc>
@@ -2004,7 +2046,7 @@
               <w:rPr>
                 <w:lang w:val="fr-FR"/>
               </w:rPr>
-              <w:t>220,00€</w:t>
+              <w:t>530€</w:t>
             </w:r>
           </w:p>
         </w:tc>
@@ -2034,6 +2076,72 @@
           <w:p>
             <w:pPr/>
           </w:p>
+          <w:p>
+            <w:pPr>
+              <w:numPr>
+                <w:ilvl w:val="0"/>
+                <w:numId w:val="49"/>
+              </w:numPr>
+            </w:pPr>
+            <w:r>
+              <w:t>Inputs avec paramètres en valeur par défaut</w:t>
+            </w:r>
+          </w:p>
+          <w:p>
+            <w:pPr>
+              <w:numPr>
+                <w:ilvl w:val="0"/>
+                <w:numId w:val="49"/>
+              </w:numPr>
+            </w:pPr>
+            <w:r>
+              <w:t>Ecoreleve Specifique - checkbox - List of values</w:t>
+            </w:r>
+          </w:p>
+          <w:p>
+            <w:pPr>
+              <w:numPr>
+                <w:ilvl w:val="0"/>
+                <w:numId w:val="49"/>
+              </w:numPr>
+            </w:pPr>
+            <w:r>
+              <w:t>Améliorations et nouvelles fonctionnalités de la version de production</w:t>
+            </w:r>
+          </w:p>
+          <w:p>
+            <w:pPr>
+              <w:numPr>
+                <w:ilvl w:val="0"/>
+                <w:numId w:val="49"/>
+              </w:numPr>
+            </w:pPr>
+            <w:r>
+              <w:t>Mise en place de validateurs contextuels</w:t>
+            </w:r>
+          </w:p>
+          <w:p>
+            <w:pPr>
+              <w:numPr>
+                <w:ilvl w:val="0"/>
+                <w:numId w:val="49"/>
+              </w:numPr>
+            </w:pPr>
+            <w:r>
+              <w:t>Contextualisation des filtres et grilles de la page d'accueil</w:t>
+            </w:r>
+          </w:p>
+          <w:p>
+            <w:pPr>
+              <w:numPr>
+                <w:ilvl w:val="0"/>
+                <w:numId w:val="49"/>
+              </w:numPr>
+            </w:pPr>
+            <w:r>
+              <w:t>Autocomplete des paramètres issus de TParameters de TRACK</w:t>
+            </w:r>
+          </w:p>
         </w:tc>
         <w:tc>
           <w:tcPr>
@@ -2041,6 +2149,15 @@
           </w:tcPr>
           <w:p>
             <w:pPr/>
+          </w:p>
+          <w:p>
+            <w:pPr/>
+            <w:r>
+              <w:rPr>
+                <w:lang w:val="fr-FR"/>
+              </w:rPr>
+              <w:t>3975,00€</w:t>
+            </w:r>
           </w:p>
         </w:tc>
       </w:tr>
@@ -2073,33 +2190,55 @@
             <w:pPr>
               <w:numPr>
                 <w:ilvl w:val="0"/>
-                <w:numId w:val="48"/>
+                <w:numId w:val="50"/>
               </w:numPr>
             </w:pPr>
             <w:r>
-              <w:t>Corrections des maquettes suite aux retours pour la gestion des protocoles</w:t>
+              <w:t>Intégration des derniers icones à la font Reneco</w:t>
             </w:r>
           </w:p>
           <w:p>
             <w:pPr>
               <w:numPr>
                 <w:ilvl w:val="0"/>
-                <w:numId w:val="48"/>
+                <w:numId w:val="50"/>
               </w:numPr>
             </w:pPr>
             <w:r>
-              <w:t>Maquette de la page individuals pour intégrer la nouvelle grille avec pager</w:t>
+              <w:t>Conception d'un nouveau système de routeur côté backend</w:t>
             </w:r>
           </w:p>
           <w:p>
             <w:pPr>
               <w:numPr>
                 <w:ilvl w:val="0"/>
-                <w:numId w:val="48"/>
+                <w:numId w:val="50"/>
               </w:numPr>
             </w:pPr>
             <w:r>
-              <w:t>Mise en place d'un pré-filtrage des données pour la page individus</w:t>
+              <w:t>Développement du nouveau système de routeur côté backend</w:t>
+            </w:r>
+          </w:p>
+          <w:p>
+            <w:pPr>
+              <w:numPr>
+                <w:ilvl w:val="0"/>
+                <w:numId w:val="50"/>
+              </w:numPr>
+            </w:pPr>
+            <w:r>
+              <w:t>Mise en production de la dernière version d'ecoRelevé à Missour</w:t>
+            </w:r>
+          </w:p>
+          <w:p>
+            <w:pPr>
+              <w:numPr>
+                <w:ilvl w:val="0"/>
+                <w:numId w:val="50"/>
+              </w:numPr>
+            </w:pPr>
+            <w:r>
+              <w:t>Implémentation des modifications suite à la recette Player de position à l'ECWP (phase 1)</w:t>
             </w:r>
           </w:p>
         </w:tc>
@@ -2116,7 +2255,7 @@
               <w:rPr>
                 <w:lang w:val="fr-FR"/>
               </w:rPr>
-              <w:t>5470,00€</w:t>
+              <w:t>8170,00€</w:t>
             </w:r>
           </w:p>
         </w:tc>
@@ -2150,44 +2289,33 @@
             <w:pPr>
               <w:numPr>
                 <w:ilvl w:val="0"/>
-                <w:numId w:val="49"/>
+                <w:numId w:val="51"/>
               </w:numPr>
             </w:pPr>
             <w:r>
-              <w:t>Amélioration des maquettes existantes de l'outil repro (phase 1)</w:t>
+              <w:t>Création du projet pour l'application mobile de saisie automatisée</w:t>
             </w:r>
           </w:p>
           <w:p>
             <w:pPr>
               <w:numPr>
                 <w:ilvl w:val="0"/>
-                <w:numId w:val="49"/>
+                <w:numId w:val="51"/>
               </w:numPr>
             </w:pPr>
             <w:r>
-              <w:t>Répercution de la centralisation des référentiels</w:t>
+              <w:t>Refonte et transposition web des écrans de saisie de l'application repro ACCESS</w:t>
             </w:r>
           </w:p>
           <w:p>
             <w:pPr>
               <w:numPr>
                 <w:ilvl w:val="0"/>
-                <w:numId w:val="49"/>
+                <w:numId w:val="51"/>
               </w:numPr>
             </w:pPr>
             <w:r>
-              <w:t>Export des colonnes dans l'ordre de TObs_Ordre</w:t>
-            </w:r>
-          </w:p>
-          <w:p>
-            <w:pPr>
-              <w:numPr>
-                <w:ilvl w:val="0"/>
-                <w:numId w:val="49"/>
-              </w:numPr>
-            </w:pPr>
-            <w:r>
-              <w:t>Intégration du système de reconstruction d'un état à une date donnée pour la gestion des saisies et import, pour des protocoles avec importapressortie = 0</w:t>
+              <w:t>Création d'un pictogramme "transfert de données" et intégration à la reneco font.</w:t>
             </w:r>
           </w:p>
         </w:tc>
@@ -2204,7 +2332,7 @@
               <w:rPr>
                 <w:lang w:val="fr-FR"/>
               </w:rPr>
-              <w:t>3400,00€</w:t>
+              <w:t>2270€</w:t>
             </w:r>
           </w:p>
         </w:tc>
@@ -2234,6 +2362,39 @@
           <w:p>
             <w:pPr/>
           </w:p>
+          <w:p>
+            <w:pPr>
+              <w:numPr>
+                <w:ilvl w:val="0"/>
+                <w:numId w:val="52"/>
+              </w:numPr>
+            </w:pPr>
+            <w:r>
+              <w:t>Revoir les retours d'erreur HTTP invoqués par le back lors des appels aux WebServices</w:t>
+            </w:r>
+          </w:p>
+          <w:p>
+            <w:pPr>
+              <w:numPr>
+                <w:ilvl w:val="0"/>
+                <w:numId w:val="52"/>
+              </w:numPr>
+            </w:pPr>
+            <w:r>
+              <w:t>Améliorations des fonctionnalités de la console</w:t>
+            </w:r>
+          </w:p>
+          <w:p>
+            <w:pPr>
+              <w:numPr>
+                <w:ilvl w:val="0"/>
+                <w:numId w:val="52"/>
+              </w:numPr>
+            </w:pPr>
+            <w:r>
+              <w:t>Modification du système de remontée de version vers Renecore</w:t>
+            </w:r>
+          </w:p>
         </w:tc>
         <w:tc>
           <w:tcPr>
@@ -2241,6 +2402,15 @@
           </w:tcPr>
           <w:p>
             <w:pPr/>
+          </w:p>
+          <w:p>
+            <w:pPr/>
+            <w:r>
+              <w:rPr>
+                <w:lang w:val="fr-FR"/>
+              </w:rPr>
+              <w:t>2915,00€</w:t>
+            </w:r>
           </w:p>
         </w:tc>
       </w:tr>
@@ -2372,7 +2542,7 @@
                 <w:szCs w:val="21"/>
                 <w:lang w:eastAsia="fr-FR"/>
               </w:rPr>
-              <w:t>23200,00</w:t>
+              <w:t>30670,00</w:t>
             </w:r>
             <w:r>
               <w:rPr>
@@ -2593,7 +2763,7 @@
       <w:proofErr w:type="spellStart"/>
       <w:proofErr w:type="spellEnd"/>
       <w:r>
-        <w:t>49060,00</w:t>
+        <w:t>56530,00</w:t>
       </w:r>
       <w:r>
         <w:t>€</w:t>
@@ -7801,6 +7971,345 @@
       </w:rPr>
     </w:lvl>
   </w:abstractNum>
+  <w:abstractNum w:abstractNumId="41">
+    <w:nsid w:val="46932C0C"/>
+    <w:multiLevelType w:val="hybridMultilevel"/>
+    <w:tmpl w:val="E7CC04EC"/>
+    <w:lvl w:ilvl="0" w:tplc="04090001">
+      <w:start w:val="1"/>
+      <w:numFmt w:val="bullet"/>
+      <w:lvlText w:val=""/>
+      <w:lvlJc w:val="left"/>
+      <w:pPr>
+        <w:ind w:left="360" w:hanging="360"/>
+      </w:pPr>
+      <w:rPr>
+        <w:rFonts w:ascii="Symbol" w:hAnsi="Symbol" w:hint="default"/>
+      </w:rPr>
+    </w:lvl>
+    <w:lvl w:ilvl="1" w:tplc="04090003" w:tentative="1">
+      <w:start w:val="1"/>
+      <w:numFmt w:val="bullet"/>
+      <w:lvlText w:val="o"/>
+      <w:lvlJc w:val="left"/>
+      <w:pPr>
+        <w:ind w:left="720" w:hanging="360"/>
+      </w:pPr>
+      <w:rPr>
+        <w:rFonts w:ascii="Courier New" w:hAnsi="Courier New" w:cs="Courier New" w:hint="default"/>
+      </w:rPr>
+    </w:lvl>
+    <w:lvl w:ilvl="2" w:tplc="04090005" w:tentative="1">
+      <w:start w:val="1"/>
+      <w:numFmt w:val="bullet"/>
+      <w:lvlText w:val=""/>
+      <w:lvlJc w:val="left"/>
+      <w:pPr>
+        <w:ind w:left="1080" w:hanging="360"/>
+      </w:pPr>
+      <w:rPr>
+        <w:rFonts w:ascii="Wingdings" w:hAnsi="Wingdings" w:hint="default"/>
+      </w:rPr>
+    </w:lvl>
+    <w:lvl w:ilvl="3" w:tplc="04090001" w:tentative="1">
+      <w:start w:val="1"/>
+      <w:numFmt w:val="bullet"/>
+      <w:lvlText w:val=""/>
+      <w:lvlJc w:val="left"/>
+      <w:pPr>
+        <w:ind w:left="1440" w:hanging="360"/>
+      </w:pPr>
+      <w:rPr>
+        <w:rFonts w:ascii="Symbol" w:hAnsi="Symbol" w:hint="default"/>
+      </w:rPr>
+    </w:lvl>
+    <w:lvl w:ilvl="4" w:tplc="04090003" w:tentative="1">
+      <w:start w:val="1"/>
+      <w:numFmt w:val="bullet"/>
+      <w:lvlText w:val="o"/>
+      <w:lvlJc w:val="left"/>
+      <w:pPr>
+        <w:ind w:left="1800" w:hanging="360"/>
+      </w:pPr>
+      <w:rPr>
+        <w:rFonts w:ascii="Courier New" w:hAnsi="Courier New" w:cs="Courier New" w:hint="default"/>
+      </w:rPr>
+    </w:lvl>
+    <w:lvl w:ilvl="5" w:tplc="04090005" w:tentative="1">
+      <w:start w:val="1"/>
+      <w:numFmt w:val="bullet"/>
+      <w:lvlText w:val=""/>
+      <w:lvlJc w:val="left"/>
+      <w:pPr>
+        <w:ind w:left="2160" w:hanging="360"/>
+      </w:pPr>
+      <w:rPr>
+        <w:rFonts w:ascii="Wingdings" w:hAnsi="Wingdings" w:hint="default"/>
+      </w:rPr>
+    </w:lvl>
+    <w:lvl w:ilvl="6" w:tplc="04090001" w:tentative="1">
+      <w:start w:val="1"/>
+      <w:numFmt w:val="bullet"/>
+      <w:lvlText w:val=""/>
+      <w:lvlJc w:val="left"/>
+      <w:pPr>
+        <w:ind w:left="2520" w:hanging="360"/>
+      </w:pPr>
+      <w:rPr>
+        <w:rFonts w:ascii="Symbol" w:hAnsi="Symbol" w:hint="default"/>
+      </w:rPr>
+    </w:lvl>
+    <w:lvl w:ilvl="7" w:tplc="04090003" w:tentative="1">
+      <w:start w:val="1"/>
+      <w:numFmt w:val="bullet"/>
+      <w:lvlText w:val="o"/>
+      <w:lvlJc w:val="left"/>
+      <w:pPr>
+        <w:ind w:left="2880" w:hanging="360"/>
+      </w:pPr>
+      <w:rPr>
+        <w:rFonts w:ascii="Courier New" w:hAnsi="Courier New" w:cs="Courier New" w:hint="default"/>
+      </w:rPr>
+    </w:lvl>
+    <w:lvl w:ilvl="8" w:tplc="04090005" w:tentative="1">
+      <w:start w:val="1"/>
+      <w:numFmt w:val="bullet"/>
+      <w:lvlText w:val=""/>
+      <w:lvlJc w:val="left"/>
+      <w:pPr>
+        <w:ind w:left="3240" w:hanging="360"/>
+      </w:pPr>
+      <w:rPr>
+        <w:rFonts w:ascii="Wingdings" w:hAnsi="Wingdings" w:hint="default"/>
+      </w:rPr>
+    </w:lvl>
+  </w:abstractNum>
+  <w:abstractNum w:abstractNumId="42">
+    <w:nsid w:val="46932C0C"/>
+    <w:multiLevelType w:val="hybridMultilevel"/>
+    <w:tmpl w:val="E7CC04EC"/>
+    <w:lvl w:ilvl="0" w:tplc="04090001">
+      <w:start w:val="1"/>
+      <w:numFmt w:val="bullet"/>
+      <w:lvlText w:val=""/>
+      <w:lvlJc w:val="left"/>
+      <w:pPr>
+        <w:ind w:left="360" w:hanging="360"/>
+      </w:pPr>
+      <w:rPr>
+        <w:rFonts w:ascii="Symbol" w:hAnsi="Symbol" w:hint="default"/>
+      </w:rPr>
+    </w:lvl>
+    <w:lvl w:ilvl="1" w:tplc="04090003" w:tentative="1">
+      <w:start w:val="1"/>
+      <w:numFmt w:val="bullet"/>
+      <w:lvlText w:val="o"/>
+      <w:lvlJc w:val="left"/>
+      <w:pPr>
+        <w:ind w:left="720" w:hanging="360"/>
+      </w:pPr>
+      <w:rPr>
+        <w:rFonts w:ascii="Courier New" w:hAnsi="Courier New" w:cs="Courier New" w:hint="default"/>
+      </w:rPr>
+    </w:lvl>
+    <w:lvl w:ilvl="2" w:tplc="04090005" w:tentative="1">
+      <w:start w:val="1"/>
+      <w:numFmt w:val="bullet"/>
+      <w:lvlText w:val=""/>
+      <w:lvlJc w:val="left"/>
+      <w:pPr>
+        <w:ind w:left="1080" w:hanging="360"/>
+      </w:pPr>
+      <w:rPr>
+        <w:rFonts w:ascii="Wingdings" w:hAnsi="Wingdings" w:hint="default"/>
+      </w:rPr>
+    </w:lvl>
+    <w:lvl w:ilvl="3" w:tplc="04090001" w:tentative="1">
+      <w:start w:val="1"/>
+      <w:numFmt w:val="bullet"/>
+      <w:lvlText w:val=""/>
+      <w:lvlJc w:val="left"/>
+      <w:pPr>
+        <w:ind w:left="1440" w:hanging="360"/>
+      </w:pPr>
+      <w:rPr>
+        <w:rFonts w:ascii="Symbol" w:hAnsi="Symbol" w:hint="default"/>
+      </w:rPr>
+    </w:lvl>
+    <w:lvl w:ilvl="4" w:tplc="04090003" w:tentative="1">
+      <w:start w:val="1"/>
+      <w:numFmt w:val="bullet"/>
+      <w:lvlText w:val="o"/>
+      <w:lvlJc w:val="left"/>
+      <w:pPr>
+        <w:ind w:left="1800" w:hanging="360"/>
+      </w:pPr>
+      <w:rPr>
+        <w:rFonts w:ascii="Courier New" w:hAnsi="Courier New" w:cs="Courier New" w:hint="default"/>
+      </w:rPr>
+    </w:lvl>
+    <w:lvl w:ilvl="5" w:tplc="04090005" w:tentative="1">
+      <w:start w:val="1"/>
+      <w:numFmt w:val="bullet"/>
+      <w:lvlText w:val=""/>
+      <w:lvlJc w:val="left"/>
+      <w:pPr>
+        <w:ind w:left="2160" w:hanging="360"/>
+      </w:pPr>
+      <w:rPr>
+        <w:rFonts w:ascii="Wingdings" w:hAnsi="Wingdings" w:hint="default"/>
+      </w:rPr>
+    </w:lvl>
+    <w:lvl w:ilvl="6" w:tplc="04090001" w:tentative="1">
+      <w:start w:val="1"/>
+      <w:numFmt w:val="bullet"/>
+      <w:lvlText w:val=""/>
+      <w:lvlJc w:val="left"/>
+      <w:pPr>
+        <w:ind w:left="2520" w:hanging="360"/>
+      </w:pPr>
+      <w:rPr>
+        <w:rFonts w:ascii="Symbol" w:hAnsi="Symbol" w:hint="default"/>
+      </w:rPr>
+    </w:lvl>
+    <w:lvl w:ilvl="7" w:tplc="04090003" w:tentative="1">
+      <w:start w:val="1"/>
+      <w:numFmt w:val="bullet"/>
+      <w:lvlText w:val="o"/>
+      <w:lvlJc w:val="left"/>
+      <w:pPr>
+        <w:ind w:left="2880" w:hanging="360"/>
+      </w:pPr>
+      <w:rPr>
+        <w:rFonts w:ascii="Courier New" w:hAnsi="Courier New" w:cs="Courier New" w:hint="default"/>
+      </w:rPr>
+    </w:lvl>
+    <w:lvl w:ilvl="8" w:tplc="04090005" w:tentative="1">
+      <w:start w:val="1"/>
+      <w:numFmt w:val="bullet"/>
+      <w:lvlText w:val=""/>
+      <w:lvlJc w:val="left"/>
+      <w:pPr>
+        <w:ind w:left="3240" w:hanging="360"/>
+      </w:pPr>
+      <w:rPr>
+        <w:rFonts w:ascii="Wingdings" w:hAnsi="Wingdings" w:hint="default"/>
+      </w:rPr>
+    </w:lvl>
+  </w:abstractNum>
+  <w:abstractNum w:abstractNumId="43">
+    <w:nsid w:val="46932C0C"/>
+    <w:multiLevelType w:val="hybridMultilevel"/>
+    <w:tmpl w:val="E7CC04EC"/>
+    <w:lvl w:ilvl="0" w:tplc="04090001">
+      <w:start w:val="1"/>
+      <w:numFmt w:val="bullet"/>
+      <w:lvlText w:val=""/>
+      <w:lvlJc w:val="left"/>
+      <w:pPr>
+        <w:ind w:left="360" w:hanging="360"/>
+      </w:pPr>
+      <w:rPr>
+        <w:rFonts w:ascii="Symbol" w:hAnsi="Symbol" w:hint="default"/>
+      </w:rPr>
+    </w:lvl>
+    <w:lvl w:ilvl="1" w:tplc="04090003" w:tentative="1">
+      <w:start w:val="1"/>
+      <w:numFmt w:val="bullet"/>
+      <w:lvlText w:val="o"/>
+      <w:lvlJc w:val="left"/>
+      <w:pPr>
+        <w:ind w:left="720" w:hanging="360"/>
+      </w:pPr>
+      <w:rPr>
+        <w:rFonts w:ascii="Courier New" w:hAnsi="Courier New" w:cs="Courier New" w:hint="default"/>
+      </w:rPr>
+    </w:lvl>
+    <w:lvl w:ilvl="2" w:tplc="04090005" w:tentative="1">
+      <w:start w:val="1"/>
+      <w:numFmt w:val="bullet"/>
+      <w:lvlText w:val=""/>
+      <w:lvlJc w:val="left"/>
+      <w:pPr>
+        <w:ind w:left="1080" w:hanging="360"/>
+      </w:pPr>
+      <w:rPr>
+        <w:rFonts w:ascii="Wingdings" w:hAnsi="Wingdings" w:hint="default"/>
+      </w:rPr>
+    </w:lvl>
+    <w:lvl w:ilvl="3" w:tplc="04090001" w:tentative="1">
+      <w:start w:val="1"/>
+      <w:numFmt w:val="bullet"/>
+      <w:lvlText w:val=""/>
+      <w:lvlJc w:val="left"/>
+      <w:pPr>
+        <w:ind w:left="1440" w:hanging="360"/>
+      </w:pPr>
+      <w:rPr>
+        <w:rFonts w:ascii="Symbol" w:hAnsi="Symbol" w:hint="default"/>
+      </w:rPr>
+    </w:lvl>
+    <w:lvl w:ilvl="4" w:tplc="04090003" w:tentative="1">
+      <w:start w:val="1"/>
+      <w:numFmt w:val="bullet"/>
+      <w:lvlText w:val="o"/>
+      <w:lvlJc w:val="left"/>
+      <w:pPr>
+        <w:ind w:left="1800" w:hanging="360"/>
+      </w:pPr>
+      <w:rPr>
+        <w:rFonts w:ascii="Courier New" w:hAnsi="Courier New" w:cs="Courier New" w:hint="default"/>
+      </w:rPr>
+    </w:lvl>
+    <w:lvl w:ilvl="5" w:tplc="04090005" w:tentative="1">
+      <w:start w:val="1"/>
+      <w:numFmt w:val="bullet"/>
+      <w:lvlText w:val=""/>
+      <w:lvlJc w:val="left"/>
+      <w:pPr>
+        <w:ind w:left="2160" w:hanging="360"/>
+      </w:pPr>
+      <w:rPr>
+        <w:rFonts w:ascii="Wingdings" w:hAnsi="Wingdings" w:hint="default"/>
+      </w:rPr>
+    </w:lvl>
+    <w:lvl w:ilvl="6" w:tplc="04090001" w:tentative="1">
+      <w:start w:val="1"/>
+      <w:numFmt w:val="bullet"/>
+      <w:lvlText w:val=""/>
+      <w:lvlJc w:val="left"/>
+      <w:pPr>
+        <w:ind w:left="2520" w:hanging="360"/>
+      </w:pPr>
+      <w:rPr>
+        <w:rFonts w:ascii="Symbol" w:hAnsi="Symbol" w:hint="default"/>
+      </w:rPr>
+    </w:lvl>
+    <w:lvl w:ilvl="7" w:tplc="04090003" w:tentative="1">
+      <w:start w:val="1"/>
+      <w:numFmt w:val="bullet"/>
+      <w:lvlText w:val="o"/>
+      <w:lvlJc w:val="left"/>
+      <w:pPr>
+        <w:ind w:left="2880" w:hanging="360"/>
+      </w:pPr>
+      <w:rPr>
+        <w:rFonts w:ascii="Courier New" w:hAnsi="Courier New" w:cs="Courier New" w:hint="default"/>
+      </w:rPr>
+    </w:lvl>
+    <w:lvl w:ilvl="8" w:tplc="04090005" w:tentative="1">
+      <w:start w:val="1"/>
+      <w:numFmt w:val="bullet"/>
+      <w:lvlText w:val=""/>
+      <w:lvlJc w:val="left"/>
+      <w:pPr>
+        <w:ind w:left="3240" w:hanging="360"/>
+      </w:pPr>
+      <w:rPr>
+        <w:rFonts w:ascii="Wingdings" w:hAnsi="Wingdings" w:hint="default"/>
+      </w:rPr>
+    </w:lvl>
+  </w:abstractNum>
   <w:num w:numId="1">
     <w:abstractNumId w:val="5"/>
   </w:num>
@@ -7992,6 +8501,24 @@
   </w:num>
   <w:num w:numId="49">
     <w:abstractNumId w:val="40"/>
+    <w:lvlOverride w:ilvl="0">
+      <w:startOverride w:val="1"/>
+    </w:lvlOverride>
+  </w:num>
+  <w:num w:numId="50">
+    <w:abstractNumId w:val="41"/>
+    <w:lvlOverride w:ilvl="0">
+      <w:startOverride w:val="1"/>
+    </w:lvlOverride>
+  </w:num>
+  <w:num w:numId="51">
+    <w:abstractNumId w:val="42"/>
+    <w:lvlOverride w:ilvl="0">
+      <w:startOverride w:val="1"/>
+    </w:lvlOverride>
+  </w:num>
+  <w:num w:numId="52">
+    <w:abstractNumId w:val="43"/>
     <w:lvlOverride w:ilvl="0">
       <w:startOverride w:val="1"/>
     </w:lvlOverride>

</xml_diff>